<commit_message>
switched back to knitting to word to get table to format properly
</commit_message>
<xml_diff>
--- a/assignment4_rmk.docx
+++ b/assignment4_rmk.docx
@@ -771,6 +771,39 @@
         <w:rPr>
           <w:rStyle w:val="NormalTok"/>
         </w:rPr>
+        <w:t xml:space="preserve">(SIZE),</w:t>
+      </w:r>
+      <w:r>
+        <w:br w:type="textWrapping"/>
+      </w:r>
+      <w:r>
+        <w:rPr>
+          <w:rStyle w:val="NormalTok"/>
+        </w:rPr>
+        <w:t xml:space="preserve">    </w:t>
+      </w:r>
+      <w:r>
+        <w:rPr>
+          <w:rStyle w:val="DataTypeTok"/>
+        </w:rPr>
+        <w:t xml:space="preserve">n =</w:t>
+      </w:r>
+      <w:r>
+        <w:rPr>
+          <w:rStyle w:val="NormalTok"/>
+        </w:rPr>
+        <w:t xml:space="preserve"> </w:t>
+      </w:r>
+      <w:r>
+        <w:rPr>
+          <w:rStyle w:val="KeywordTok"/>
+        </w:rPr>
+        <w:t xml:space="preserve">length</w:t>
+      </w:r>
+      <w:r>
+        <w:rPr>
+          <w:rStyle w:val="NormalTok"/>
+        </w:rPr>
         <w:t xml:space="preserve">(SIZE)</w:t>
       </w:r>
       <w:r>
@@ -1267,7 +1300,31 @@
         <w:rPr>
           <w:rStyle w:val="NormalTok"/>
         </w:rPr>
-        <w:t xml:space="preserve">)</w:t>
+        <w:t xml:space="preserve">, </w:t>
+      </w:r>
+      <w:r>
+        <w:rPr>
+          <w:rStyle w:val="DataTypeTok"/>
+        </w:rPr>
+        <w:t xml:space="preserve">corrections =</w:t>
+      </w:r>
+      <w:r>
+        <w:rPr>
+          <w:rStyle w:val="NormalTok"/>
+        </w:rPr>
+        <w:t xml:space="preserve"> F, </w:t>
+      </w:r>
+      <w:r>
+        <w:rPr>
+          <w:rStyle w:val="DataTypeTok"/>
+        </w:rPr>
+        <w:t xml:space="preserve">levene =</w:t>
+      </w:r>
+      <w:r>
+        <w:rPr>
+          <w:rStyle w:val="NormalTok"/>
+        </w:rPr>
+        <w:t xml:space="preserve"> T)</w:t>
       </w:r>
       <w:r>
         <w:br w:type="textWrapping"/>
@@ -1360,6 +1417,42 @@
           <w:rStyle w:val="VerbatimChar"/>
         </w:rPr>
         <w:t xml:space="preserve">## </w:t>
+      </w:r>
+      <w:r>
+        <w:br w:type="textWrapping"/>
+      </w:r>
+      <w:r>
+        <w:rPr>
+          <w:rStyle w:val="VerbatimChar"/>
+        </w:rPr>
+        <w:t xml:space="preserve">## </w:t>
+      </w:r>
+      <w:r>
+        <w:br w:type="textWrapping"/>
+      </w:r>
+      <w:r>
+        <w:rPr>
+          <w:rStyle w:val="VerbatimChar"/>
+        </w:rPr>
+        <w:t xml:space="preserve">## ### Levene's test for homogeneity of variance:</w:t>
+      </w:r>
+      <w:r>
+        <w:br w:type="textWrapping"/>
+      </w:r>
+      <w:r>
+        <w:rPr>
+          <w:rStyle w:val="VerbatimChar"/>
+        </w:rPr>
+        <w:t xml:space="preserve">## </w:t>
+      </w:r>
+      <w:r>
+        <w:br w:type="textWrapping"/>
+      </w:r>
+      <w:r>
+        <w:rPr>
+          <w:rStyle w:val="VerbatimChar"/>
+        </w:rPr>
+        <w:t xml:space="preserve">## F[4, 1663] = 8.77, p &lt; .001.</w:t>
       </w:r>
       <w:r>
         <w:br w:type="textWrapping"/>
@@ -3061,6 +3154,1114 @@
         </w:drawing>
       </w:r>
     </w:p>
+    <w:p>
+      <w:pPr>
+        <w:pStyle w:val="SourceCode"/>
+      </w:pPr>
+      <w:r>
+        <w:rPr>
+          <w:rStyle w:val="KeywordTok"/>
+        </w:rPr>
+        <w:t xml:space="preserve">ggsave</w:t>
+      </w:r>
+      <w:r>
+        <w:rPr>
+          <w:rStyle w:val="NormalTok"/>
+        </w:rPr>
+        <w:t xml:space="preserve">(</w:t>
+      </w:r>
+      <w:r>
+        <w:rPr>
+          <w:rStyle w:val="DataTypeTok"/>
+        </w:rPr>
+        <w:t xml:space="preserve">filename =</w:t>
+      </w:r>
+      <w:r>
+        <w:rPr>
+          <w:rStyle w:val="NormalTok"/>
+        </w:rPr>
+        <w:t xml:space="preserve"> </w:t>
+      </w:r>
+      <w:r>
+        <w:rPr>
+          <w:rStyle w:val="StringTok"/>
+        </w:rPr>
+        <w:t xml:space="preserve">"colplotlobstersize.png"</w:t>
+      </w:r>
+      <w:r>
+        <w:rPr>
+          <w:rStyle w:val="NormalTok"/>
+        </w:rPr>
+        <w:t xml:space="preserve">, </w:t>
+      </w:r>
+      <w:r>
+        <w:rPr>
+          <w:rStyle w:val="DataTypeTok"/>
+        </w:rPr>
+        <w:t xml:space="preserve">plot =</w:t>
+      </w:r>
+      <w:r>
+        <w:rPr>
+          <w:rStyle w:val="NormalTok"/>
+        </w:rPr>
+        <w:t xml:space="preserve"> lsa_aov_colplt,</w:t>
+      </w:r>
+      <w:r>
+        <w:br w:type="textWrapping"/>
+      </w:r>
+      <w:r>
+        <w:rPr>
+          <w:rStyle w:val="NormalTok"/>
+        </w:rPr>
+        <w:t xml:space="preserve">  </w:t>
+      </w:r>
+      <w:r>
+        <w:rPr>
+          <w:rStyle w:val="DataTypeTok"/>
+        </w:rPr>
+        <w:t xml:space="preserve">scale =</w:t>
+      </w:r>
+      <w:r>
+        <w:rPr>
+          <w:rStyle w:val="NormalTok"/>
+        </w:rPr>
+        <w:t xml:space="preserve"> </w:t>
+      </w:r>
+      <w:r>
+        <w:rPr>
+          <w:rStyle w:val="DecValTok"/>
+        </w:rPr>
+        <w:t xml:space="preserve">1</w:t>
+      </w:r>
+      <w:r>
+        <w:rPr>
+          <w:rStyle w:val="NormalTok"/>
+        </w:rPr>
+        <w:t xml:space="preserve">, </w:t>
+      </w:r>
+      <w:r>
+        <w:rPr>
+          <w:rStyle w:val="DataTypeTok"/>
+        </w:rPr>
+        <w:t xml:space="preserve">width =</w:t>
+      </w:r>
+      <w:r>
+        <w:rPr>
+          <w:rStyle w:val="NormalTok"/>
+        </w:rPr>
+        <w:t xml:space="preserve"> </w:t>
+      </w:r>
+      <w:r>
+        <w:rPr>
+          <w:rStyle w:val="DecValTok"/>
+        </w:rPr>
+        <w:t xml:space="preserve">6</w:t>
+      </w:r>
+      <w:r>
+        <w:rPr>
+          <w:rStyle w:val="NormalTok"/>
+        </w:rPr>
+        <w:t xml:space="preserve">, </w:t>
+      </w:r>
+      <w:r>
+        <w:rPr>
+          <w:rStyle w:val="DataTypeTok"/>
+        </w:rPr>
+        <w:t xml:space="preserve">height =</w:t>
+      </w:r>
+      <w:r>
+        <w:rPr>
+          <w:rStyle w:val="NormalTok"/>
+        </w:rPr>
+        <w:t xml:space="preserve"> </w:t>
+      </w:r>
+      <w:r>
+        <w:rPr>
+          <w:rStyle w:val="FloatTok"/>
+        </w:rPr>
+        <w:t xml:space="preserve">4.5</w:t>
+      </w:r>
+      <w:r>
+        <w:rPr>
+          <w:rStyle w:val="NormalTok"/>
+        </w:rPr>
+        <w:t xml:space="preserve">, </w:t>
+      </w:r>
+      <w:r>
+        <w:rPr>
+          <w:rStyle w:val="DataTypeTok"/>
+        </w:rPr>
+        <w:t xml:space="preserve">units =</w:t>
+      </w:r>
+      <w:r>
+        <w:rPr>
+          <w:rStyle w:val="NormalTok"/>
+        </w:rPr>
+        <w:t xml:space="preserve"> </w:t>
+      </w:r>
+      <w:r>
+        <w:rPr>
+          <w:rStyle w:val="StringTok"/>
+        </w:rPr>
+        <w:t xml:space="preserve">"in"</w:t>
+      </w:r>
+      <w:r>
+        <w:rPr>
+          <w:rStyle w:val="NormalTok"/>
+        </w:rPr>
+        <w:t xml:space="preserve">,</w:t>
+      </w:r>
+      <w:r>
+        <w:br w:type="textWrapping"/>
+      </w:r>
+      <w:r>
+        <w:rPr>
+          <w:rStyle w:val="NormalTok"/>
+        </w:rPr>
+        <w:t xml:space="preserve">  </w:t>
+      </w:r>
+      <w:r>
+        <w:rPr>
+          <w:rStyle w:val="DataTypeTok"/>
+        </w:rPr>
+        <w:t xml:space="preserve">dpi =</w:t>
+      </w:r>
+      <w:r>
+        <w:rPr>
+          <w:rStyle w:val="NormalTok"/>
+        </w:rPr>
+        <w:t xml:space="preserve"> </w:t>
+      </w:r>
+      <w:r>
+        <w:rPr>
+          <w:rStyle w:val="DecValTok"/>
+        </w:rPr>
+        <w:t xml:space="preserve">300</w:t>
+      </w:r>
+      <w:r>
+        <w:rPr>
+          <w:rStyle w:val="NormalTok"/>
+        </w:rPr>
+        <w:t xml:space="preserve">)</w:t>
+      </w:r>
+      <w:r>
+        <w:br w:type="textWrapping"/>
+      </w:r>
+      <w:r>
+        <w:br w:type="textWrapping"/>
+      </w:r>
+      <w:r>
+        <w:rPr>
+          <w:rStyle w:val="CommentTok"/>
+        </w:rPr>
+        <w:t xml:space="preserve">#___________________table___________________#</w:t>
+      </w:r>
+      <w:r>
+        <w:br w:type="textWrapping"/>
+      </w:r>
+      <w:r>
+        <w:rPr>
+          <w:rStyle w:val="NormalTok"/>
+        </w:rPr>
+        <w:t xml:space="preserve">lsa_aov_tabledf &lt;-</w:t>
+      </w:r>
+      <w:r>
+        <w:rPr>
+          <w:rStyle w:val="StringTok"/>
+        </w:rPr>
+        <w:t xml:space="preserve"> </w:t>
+      </w:r>
+      <w:r>
+        <w:rPr>
+          <w:rStyle w:val="NormalTok"/>
+        </w:rPr>
+        <w:t xml:space="preserve">lsa_site_means </w:t>
+      </w:r>
+      <w:r>
+        <w:rPr>
+          <w:rStyle w:val="OperatorTok"/>
+        </w:rPr>
+        <w:t xml:space="preserve">%&gt;%</w:t>
+      </w:r>
+      <w:r>
+        <w:br w:type="textWrapping"/>
+      </w:r>
+      <w:r>
+        <w:rPr>
+          <w:rStyle w:val="StringTok"/>
+        </w:rPr>
+        <w:t xml:space="preserve">  </w:t>
+      </w:r>
+      <w:r>
+        <w:rPr>
+          <w:rStyle w:val="KeywordTok"/>
+        </w:rPr>
+        <w:t xml:space="preserve">ungroup</w:t>
+      </w:r>
+      <w:r>
+        <w:rPr>
+          <w:rStyle w:val="NormalTok"/>
+        </w:rPr>
+        <w:t xml:space="preserve">() </w:t>
+      </w:r>
+      <w:r>
+        <w:rPr>
+          <w:rStyle w:val="OperatorTok"/>
+        </w:rPr>
+        <w:t xml:space="preserve">%&gt;%</w:t>
+      </w:r>
+      <w:r>
+        <w:br w:type="textWrapping"/>
+      </w:r>
+      <w:r>
+        <w:rPr>
+          <w:rStyle w:val="StringTok"/>
+        </w:rPr>
+        <w:t xml:space="preserve">  </w:t>
+      </w:r>
+      <w:r>
+        <w:rPr>
+          <w:rStyle w:val="KeywordTok"/>
+        </w:rPr>
+        <w:t xml:space="preserve">mutate</w:t>
+      </w:r>
+      <w:r>
+        <w:rPr>
+          <w:rStyle w:val="NormalTok"/>
+        </w:rPr>
+        <w:t xml:space="preserve">(</w:t>
+      </w:r>
+      <w:r>
+        <w:rPr>
+          <w:rStyle w:val="DataTypeTok"/>
+        </w:rPr>
+        <w:t xml:space="preserve">sitel =</w:t>
+      </w:r>
+      <w:r>
+        <w:rPr>
+          <w:rStyle w:val="NormalTok"/>
+        </w:rPr>
+        <w:t xml:space="preserve"> </w:t>
+      </w:r>
+      <w:r>
+        <w:rPr>
+          <w:rStyle w:val="KeywordTok"/>
+        </w:rPr>
+        <w:t xml:space="preserve">case_when</w:t>
+      </w:r>
+      <w:r>
+        <w:rPr>
+          <w:rStyle w:val="NormalTok"/>
+        </w:rPr>
+        <w:t xml:space="preserve">(</w:t>
+      </w:r>
+      <w:r>
+        <w:br w:type="textWrapping"/>
+      </w:r>
+      <w:r>
+        <w:rPr>
+          <w:rStyle w:val="NormalTok"/>
+        </w:rPr>
+        <w:t xml:space="preserve">    SITE </w:t>
+      </w:r>
+      <w:r>
+        <w:rPr>
+          <w:rStyle w:val="OperatorTok"/>
+        </w:rPr>
+        <w:t xml:space="preserve">==</w:t>
+      </w:r>
+      <w:r>
+        <w:rPr>
+          <w:rStyle w:val="StringTok"/>
+        </w:rPr>
+        <w:t xml:space="preserve"> "IVEE"</w:t>
+      </w:r>
+      <w:r>
+        <w:rPr>
+          <w:rStyle w:val="NormalTok"/>
+        </w:rPr>
+        <w:t xml:space="preserve"> </w:t>
+      </w:r>
+      <w:r>
+        <w:rPr>
+          <w:rStyle w:val="OperatorTok"/>
+        </w:rPr>
+        <w:t xml:space="preserve">~</w:t>
+      </w:r>
+      <w:r>
+        <w:rPr>
+          <w:rStyle w:val="StringTok"/>
+        </w:rPr>
+        <w:t xml:space="preserve"> "Isla Vista"</w:t>
+      </w:r>
+      <w:r>
+        <w:rPr>
+          <w:rStyle w:val="NormalTok"/>
+        </w:rPr>
+        <w:t xml:space="preserve">,</w:t>
+      </w:r>
+      <w:r>
+        <w:br w:type="textWrapping"/>
+      </w:r>
+      <w:r>
+        <w:rPr>
+          <w:rStyle w:val="NormalTok"/>
+        </w:rPr>
+        <w:t xml:space="preserve">    SITE </w:t>
+      </w:r>
+      <w:r>
+        <w:rPr>
+          <w:rStyle w:val="OperatorTok"/>
+        </w:rPr>
+        <w:t xml:space="preserve">==</w:t>
+      </w:r>
+      <w:r>
+        <w:rPr>
+          <w:rStyle w:val="StringTok"/>
+        </w:rPr>
+        <w:t xml:space="preserve"> "NAPL"</w:t>
+      </w:r>
+      <w:r>
+        <w:rPr>
+          <w:rStyle w:val="NormalTok"/>
+        </w:rPr>
+        <w:t xml:space="preserve"> </w:t>
+      </w:r>
+      <w:r>
+        <w:rPr>
+          <w:rStyle w:val="OperatorTok"/>
+        </w:rPr>
+        <w:t xml:space="preserve">~</w:t>
+      </w:r>
+      <w:r>
+        <w:rPr>
+          <w:rStyle w:val="StringTok"/>
+        </w:rPr>
+        <w:t xml:space="preserve"> "Naples Reef"</w:t>
+      </w:r>
+      <w:r>
+        <w:rPr>
+          <w:rStyle w:val="NormalTok"/>
+        </w:rPr>
+        <w:t xml:space="preserve">,</w:t>
+      </w:r>
+      <w:r>
+        <w:br w:type="textWrapping"/>
+      </w:r>
+      <w:r>
+        <w:rPr>
+          <w:rStyle w:val="NormalTok"/>
+        </w:rPr>
+        <w:t xml:space="preserve">    SITE </w:t>
+      </w:r>
+      <w:r>
+        <w:rPr>
+          <w:rStyle w:val="OperatorTok"/>
+        </w:rPr>
+        <w:t xml:space="preserve">==</w:t>
+      </w:r>
+      <w:r>
+        <w:rPr>
+          <w:rStyle w:val="StringTok"/>
+        </w:rPr>
+        <w:t xml:space="preserve"> "AQUE"</w:t>
+      </w:r>
+      <w:r>
+        <w:rPr>
+          <w:rStyle w:val="NormalTok"/>
+        </w:rPr>
+        <w:t xml:space="preserve"> </w:t>
+      </w:r>
+      <w:r>
+        <w:rPr>
+          <w:rStyle w:val="OperatorTok"/>
+        </w:rPr>
+        <w:t xml:space="preserve">~</w:t>
+      </w:r>
+      <w:r>
+        <w:rPr>
+          <w:rStyle w:val="StringTok"/>
+        </w:rPr>
+        <w:t xml:space="preserve"> "Arroyo Quemado"</w:t>
+      </w:r>
+      <w:r>
+        <w:rPr>
+          <w:rStyle w:val="NormalTok"/>
+        </w:rPr>
+        <w:t xml:space="preserve">,</w:t>
+      </w:r>
+      <w:r>
+        <w:br w:type="textWrapping"/>
+      </w:r>
+      <w:r>
+        <w:rPr>
+          <w:rStyle w:val="NormalTok"/>
+        </w:rPr>
+        <w:t xml:space="preserve">    SITE </w:t>
+      </w:r>
+      <w:r>
+        <w:rPr>
+          <w:rStyle w:val="OperatorTok"/>
+        </w:rPr>
+        <w:t xml:space="preserve">==</w:t>
+      </w:r>
+      <w:r>
+        <w:rPr>
+          <w:rStyle w:val="StringTok"/>
+        </w:rPr>
+        <w:t xml:space="preserve"> "CARP"</w:t>
+      </w:r>
+      <w:r>
+        <w:rPr>
+          <w:rStyle w:val="NormalTok"/>
+        </w:rPr>
+        <w:t xml:space="preserve"> </w:t>
+      </w:r>
+      <w:r>
+        <w:rPr>
+          <w:rStyle w:val="OperatorTok"/>
+        </w:rPr>
+        <w:t xml:space="preserve">~</w:t>
+      </w:r>
+      <w:r>
+        <w:rPr>
+          <w:rStyle w:val="StringTok"/>
+        </w:rPr>
+        <w:t xml:space="preserve"> "Carpinteria"</w:t>
+      </w:r>
+      <w:r>
+        <w:rPr>
+          <w:rStyle w:val="NormalTok"/>
+        </w:rPr>
+        <w:t xml:space="preserve">,</w:t>
+      </w:r>
+      <w:r>
+        <w:br w:type="textWrapping"/>
+      </w:r>
+      <w:r>
+        <w:rPr>
+          <w:rStyle w:val="NormalTok"/>
+        </w:rPr>
+        <w:t xml:space="preserve">    SITE </w:t>
+      </w:r>
+      <w:r>
+        <w:rPr>
+          <w:rStyle w:val="OperatorTok"/>
+        </w:rPr>
+        <w:t xml:space="preserve">==</w:t>
+      </w:r>
+      <w:r>
+        <w:rPr>
+          <w:rStyle w:val="StringTok"/>
+        </w:rPr>
+        <w:t xml:space="preserve"> "MOHK"</w:t>
+      </w:r>
+      <w:r>
+        <w:rPr>
+          <w:rStyle w:val="NormalTok"/>
+        </w:rPr>
+        <w:t xml:space="preserve"> </w:t>
+      </w:r>
+      <w:r>
+        <w:rPr>
+          <w:rStyle w:val="OperatorTok"/>
+        </w:rPr>
+        <w:t xml:space="preserve">~</w:t>
+      </w:r>
+      <w:r>
+        <w:rPr>
+          <w:rStyle w:val="StringTok"/>
+        </w:rPr>
+        <w:t xml:space="preserve"> "Mohawk Reef"</w:t>
+      </w:r>
+      <w:r>
+        <w:rPr>
+          <w:rStyle w:val="NormalTok"/>
+        </w:rPr>
+        <w:t xml:space="preserve">)</w:t>
+      </w:r>
+      <w:r>
+        <w:br w:type="textWrapping"/>
+      </w:r>
+      <w:r>
+        <w:rPr>
+          <w:rStyle w:val="NormalTok"/>
+        </w:rPr>
+        <w:t xml:space="preserve">    ) </w:t>
+      </w:r>
+      <w:r>
+        <w:rPr>
+          <w:rStyle w:val="OperatorTok"/>
+        </w:rPr>
+        <w:t xml:space="preserve">%&gt;%</w:t>
+      </w:r>
+      <w:r>
+        <w:br w:type="textWrapping"/>
+      </w:r>
+      <w:r>
+        <w:rPr>
+          <w:rStyle w:val="StringTok"/>
+        </w:rPr>
+        <w:t xml:space="preserve">  </w:t>
+      </w:r>
+      <w:r>
+        <w:rPr>
+          <w:rStyle w:val="KeywordTok"/>
+        </w:rPr>
+        <w:t xml:space="preserve">select</w:t>
+      </w:r>
+      <w:r>
+        <w:rPr>
+          <w:rStyle w:val="NormalTok"/>
+        </w:rPr>
+        <w:t xml:space="preserve">(sitel, mean_size, sd_size, n)</w:t>
+      </w:r>
+      <w:r>
+        <w:br w:type="textWrapping"/>
+      </w:r>
+      <w:r>
+        <w:br w:type="textWrapping"/>
+      </w:r>
+      <w:r>
+        <w:rPr>
+          <w:rStyle w:val="NormalTok"/>
+        </w:rPr>
+        <w:t xml:space="preserve">lsa_aov_table &lt;-</w:t>
+      </w:r>
+      <w:r>
+        <w:rPr>
+          <w:rStyle w:val="StringTok"/>
+        </w:rPr>
+        <w:t xml:space="preserve"> </w:t>
+      </w:r>
+      <w:r>
+        <w:rPr>
+          <w:rStyle w:val="KeywordTok"/>
+        </w:rPr>
+        <w:t xml:space="preserve">kable</w:t>
+      </w:r>
+      <w:r>
+        <w:rPr>
+          <w:rStyle w:val="NormalTok"/>
+        </w:rPr>
+        <w:t xml:space="preserve">(lsa_aov_tabledf, </w:t>
+      </w:r>
+      <w:r>
+        <w:br w:type="textWrapping"/>
+      </w:r>
+      <w:r>
+        <w:rPr>
+          <w:rStyle w:val="NormalTok"/>
+        </w:rPr>
+        <w:t xml:space="preserve">                       </w:t>
+      </w:r>
+      <w:r>
+        <w:rPr>
+          <w:rStyle w:val="DataTypeTok"/>
+        </w:rPr>
+        <w:t xml:space="preserve">format =</w:t>
+      </w:r>
+      <w:r>
+        <w:rPr>
+          <w:rStyle w:val="NormalTok"/>
+        </w:rPr>
+        <w:t xml:space="preserve"> </w:t>
+      </w:r>
+      <w:r>
+        <w:rPr>
+          <w:rStyle w:val="StringTok"/>
+        </w:rPr>
+        <w:t xml:space="preserve">"markdown"</w:t>
+      </w:r>
+      <w:r>
+        <w:rPr>
+          <w:rStyle w:val="NormalTok"/>
+        </w:rPr>
+        <w:t xml:space="preserve">,</w:t>
+      </w:r>
+      <w:r>
+        <w:br w:type="textWrapping"/>
+      </w:r>
+      <w:r>
+        <w:rPr>
+          <w:rStyle w:val="NormalTok"/>
+        </w:rPr>
+        <w:t xml:space="preserve">                       </w:t>
+      </w:r>
+      <w:r>
+        <w:rPr>
+          <w:rStyle w:val="DataTypeTok"/>
+        </w:rPr>
+        <w:t xml:space="preserve">caption =</w:t>
+      </w:r>
+      <w:r>
+        <w:rPr>
+          <w:rStyle w:val="NormalTok"/>
+        </w:rPr>
+        <w:t xml:space="preserve"> </w:t>
+      </w:r>
+      <w:r>
+        <w:rPr>
+          <w:rStyle w:val="StringTok"/>
+        </w:rPr>
+        <w:t xml:space="preserve">"Table 1. Mean and standard deviation of lobster carapace length at five California sites in 2017. Source: Santa   Barbara Coastal Long Term Ecological Research Project."</w:t>
+      </w:r>
+      <w:r>
+        <w:rPr>
+          <w:rStyle w:val="NormalTok"/>
+        </w:rPr>
+        <w:t xml:space="preserve">, </w:t>
+      </w:r>
+      <w:r>
+        <w:br w:type="textWrapping"/>
+      </w:r>
+      <w:r>
+        <w:rPr>
+          <w:rStyle w:val="NormalTok"/>
+        </w:rPr>
+        <w:t xml:space="preserve">                       </w:t>
+      </w:r>
+      <w:r>
+        <w:rPr>
+          <w:rStyle w:val="DataTypeTok"/>
+        </w:rPr>
+        <w:t xml:space="preserve">col.names=</w:t>
+      </w:r>
+      <w:r>
+        <w:rPr>
+          <w:rStyle w:val="KeywordTok"/>
+        </w:rPr>
+        <w:t xml:space="preserve">c</w:t>
+      </w:r>
+      <w:r>
+        <w:rPr>
+          <w:rStyle w:val="NormalTok"/>
+        </w:rPr>
+        <w:t xml:space="preserve">(</w:t>
+      </w:r>
+      <w:r>
+        <w:rPr>
+          <w:rStyle w:val="StringTok"/>
+        </w:rPr>
+        <w:t xml:space="preserve">'Site'</w:t>
+      </w:r>
+      <w:r>
+        <w:rPr>
+          <w:rStyle w:val="NormalTok"/>
+        </w:rPr>
+        <w:t xml:space="preserve">,</w:t>
+      </w:r>
+      <w:r>
+        <w:br w:type="textWrapping"/>
+      </w:r>
+      <w:r>
+        <w:rPr>
+          <w:rStyle w:val="NormalTok"/>
+        </w:rPr>
+        <w:t xml:space="preserve">                                   </w:t>
+      </w:r>
+      <w:r>
+        <w:rPr>
+          <w:rStyle w:val="StringTok"/>
+        </w:rPr>
+        <w:t xml:space="preserve">'Mean carapace length (mm)'</w:t>
+      </w:r>
+      <w:r>
+        <w:rPr>
+          <w:rStyle w:val="NormalTok"/>
+        </w:rPr>
+        <w:t xml:space="preserve">,</w:t>
+      </w:r>
+      <w:r>
+        <w:br w:type="textWrapping"/>
+      </w:r>
+      <w:r>
+        <w:rPr>
+          <w:rStyle w:val="NormalTok"/>
+        </w:rPr>
+        <w:t xml:space="preserve">                                   </w:t>
+      </w:r>
+      <w:r>
+        <w:rPr>
+          <w:rStyle w:val="StringTok"/>
+        </w:rPr>
+        <w:t xml:space="preserve">'Standard deviation of carapace length (mm)'</w:t>
+      </w:r>
+      <w:r>
+        <w:rPr>
+          <w:rStyle w:val="NormalTok"/>
+        </w:rPr>
+        <w:t xml:space="preserve">,</w:t>
+      </w:r>
+      <w:r>
+        <w:br w:type="textWrapping"/>
+      </w:r>
+      <w:r>
+        <w:rPr>
+          <w:rStyle w:val="NormalTok"/>
+        </w:rPr>
+        <w:t xml:space="preserve">                                   </w:t>
+      </w:r>
+      <w:r>
+        <w:rPr>
+          <w:rStyle w:val="StringTok"/>
+        </w:rPr>
+        <w:t xml:space="preserve">'n'</w:t>
+      </w:r>
+      <w:r>
+        <w:rPr>
+          <w:rStyle w:val="NormalTok"/>
+        </w:rPr>
+        <w:t xml:space="preserve">),</w:t>
+      </w:r>
+      <w:r>
+        <w:br w:type="textWrapping"/>
+      </w:r>
+      <w:r>
+        <w:rPr>
+          <w:rStyle w:val="NormalTok"/>
+        </w:rPr>
+        <w:t xml:space="preserve">                       </w:t>
+      </w:r>
+      <w:r>
+        <w:rPr>
+          <w:rStyle w:val="DataTypeTok"/>
+        </w:rPr>
+        <w:t xml:space="preserve">digits=</w:t>
+      </w:r>
+      <w:r>
+        <w:rPr>
+          <w:rStyle w:val="DecValTok"/>
+        </w:rPr>
+        <w:t xml:space="preserve">2</w:t>
+      </w:r>
+      <w:r>
+        <w:rPr>
+          <w:rStyle w:val="NormalTok"/>
+        </w:rPr>
+        <w:t xml:space="preserve">)</w:t>
+      </w:r>
+      <w:r>
+        <w:br w:type="textWrapping"/>
+      </w:r>
+      <w:r>
+        <w:rPr>
+          <w:rStyle w:val="NormalTok"/>
+        </w:rPr>
+        <w:t xml:space="preserve">lsa_aov_table</w:t>
+      </w:r>
+    </w:p>
+    <w:tbl>
+      <w:tblPr>
+        <w:tblStyle w:val="TableNormal"/>
+        <w:tblW w:type="pct" w:w="0.0"/>
+        <w:tblLook w:firstRow="1"/>
+      </w:tblPr>
+      <w:tblGrid/>
+      <w:tr>
+        <w:trPr>
+          <w:cnfStyle w:firstRow="1"/>
+        </w:trPr>
+        <w:tc>
+          <w:tcPr>
+            <w:tcBorders>
+              <w:bottom w:val="single"/>
+            </w:tcBorders>
+            <w:vAlign w:val="bottom"/>
+          </w:tcPr>
+          <w:p>
+            <w:pPr>
+              <w:pStyle w:val="Compact"/>
+              <w:jc w:val="left"/>
+            </w:pPr>
+            <w:r>
+              <w:t xml:space="preserve">Site</w:t>
+            </w:r>
+          </w:p>
+        </w:tc>
+        <w:tc>
+          <w:tcPr>
+            <w:tcBorders>
+              <w:bottom w:val="single"/>
+            </w:tcBorders>
+            <w:vAlign w:val="bottom"/>
+          </w:tcPr>
+          <w:p>
+            <w:pPr>
+              <w:pStyle w:val="Compact"/>
+              <w:jc w:val="right"/>
+            </w:pPr>
+            <w:r>
+              <w:t xml:space="preserve">Mean carapace length (mm)</w:t>
+            </w:r>
+          </w:p>
+        </w:tc>
+        <w:tc>
+          <w:tcPr>
+            <w:tcBorders>
+              <w:bottom w:val="single"/>
+            </w:tcBorders>
+            <w:vAlign w:val="bottom"/>
+          </w:tcPr>
+          <w:p>
+            <w:pPr>
+              <w:pStyle w:val="Compact"/>
+              <w:jc w:val="right"/>
+            </w:pPr>
+            <w:r>
+              <w:t xml:space="preserve">Standard deviation of carapace length (mm)</w:t>
+            </w:r>
+          </w:p>
+        </w:tc>
+        <w:tc>
+          <w:tcPr>
+            <w:tcBorders>
+              <w:bottom w:val="single"/>
+            </w:tcBorders>
+            <w:vAlign w:val="bottom"/>
+          </w:tcPr>
+          <w:p>
+            <w:pPr>
+              <w:pStyle w:val="Compact"/>
+              <w:jc w:val="right"/>
+            </w:pPr>
+            <w:r>
+              <w:t xml:space="preserve">n</w:t>
+            </w:r>
+          </w:p>
+        </w:tc>
+      </w:tr>
+      <w:tr>
+        <w:tc>
+          <w:p>
+            <w:pPr>
+              <w:pStyle w:val="Compact"/>
+              <w:jc w:val="left"/>
+            </w:pPr>
+            <w:r>
+              <w:t xml:space="preserve">Arroyo Quemado</w:t>
+            </w:r>
+          </w:p>
+        </w:tc>
+        <w:tc>
+          <w:p>
+            <w:pPr>
+              <w:pStyle w:val="Compact"/>
+              <w:jc w:val="right"/>
+            </w:pPr>
+            <w:r>
+              <w:t xml:space="preserve">73.90</w:t>
+            </w:r>
+          </w:p>
+        </w:tc>
+        <w:tc>
+          <w:p>
+            <w:pPr>
+              <w:pStyle w:val="Compact"/>
+              <w:jc w:val="right"/>
+            </w:pPr>
+            <w:r>
+              <w:t xml:space="preserve">11.89</w:t>
+            </w:r>
+          </w:p>
+        </w:tc>
+        <w:tc>
+          <w:p>
+            <w:pPr>
+              <w:pStyle w:val="Compact"/>
+              <w:jc w:val="right"/>
+            </w:pPr>
+            <w:r>
+              <w:t xml:space="preserve">67</w:t>
+            </w:r>
+          </w:p>
+        </w:tc>
+      </w:tr>
+      <w:tr>
+        <w:tc>
+          <w:p>
+            <w:pPr>
+              <w:pStyle w:val="Compact"/>
+              <w:jc w:val="left"/>
+            </w:pPr>
+            <w:r>
+              <w:t xml:space="preserve">Carpinteria</w:t>
+            </w:r>
+          </w:p>
+        </w:tc>
+        <w:tc>
+          <w:p>
+            <w:pPr>
+              <w:pStyle w:val="Compact"/>
+              <w:jc w:val="right"/>
+            </w:pPr>
+            <w:r>
+              <w:t xml:space="preserve">72.23</w:t>
+            </w:r>
+          </w:p>
+        </w:tc>
+        <w:tc>
+          <w:p>
+            <w:pPr>
+              <w:pStyle w:val="Compact"/>
+              <w:jc w:val="right"/>
+            </w:pPr>
+            <w:r>
+              <w:t xml:space="preserve">13.21</w:t>
+            </w:r>
+          </w:p>
+        </w:tc>
+        <w:tc>
+          <w:p>
+            <w:pPr>
+              <w:pStyle w:val="Compact"/>
+              <w:jc w:val="right"/>
+            </w:pPr>
+            <w:r>
+              <w:t xml:space="preserve">705</w:t>
+            </w:r>
+          </w:p>
+        </w:tc>
+      </w:tr>
+      <w:tr>
+        <w:tc>
+          <w:p>
+            <w:pPr>
+              <w:pStyle w:val="Compact"/>
+              <w:jc w:val="left"/>
+            </w:pPr>
+            <w:r>
+              <w:t xml:space="preserve">Mohawk Reef</w:t>
+            </w:r>
+          </w:p>
+        </w:tc>
+        <w:tc>
+          <w:p>
+            <w:pPr>
+              <w:pStyle w:val="Compact"/>
+              <w:jc w:val="right"/>
+            </w:pPr>
+            <w:r>
+              <w:t xml:space="preserve">72.00</w:t>
+            </w:r>
+          </w:p>
+        </w:tc>
+        <w:tc>
+          <w:p>
+            <w:pPr>
+              <w:pStyle w:val="Compact"/>
+              <w:jc w:val="right"/>
+            </w:pPr>
+            <w:r>
+              <w:t xml:space="preserve">9.28</w:t>
+            </w:r>
+          </w:p>
+        </w:tc>
+        <w:tc>
+          <w:p>
+            <w:pPr>
+              <w:pStyle w:val="Compact"/>
+              <w:jc w:val="right"/>
+            </w:pPr>
+            <w:r>
+              <w:t xml:space="preserve">178</w:t>
+            </w:r>
+          </w:p>
+        </w:tc>
+      </w:tr>
+      <w:tr>
+        <w:tc>
+          <w:p>
+            <w:pPr>
+              <w:pStyle w:val="Compact"/>
+              <w:jc w:val="left"/>
+            </w:pPr>
+            <w:r>
+              <w:t xml:space="preserve">Isla Vista</w:t>
+            </w:r>
+          </w:p>
+        </w:tc>
+        <w:tc>
+          <w:p>
+            <w:pPr>
+              <w:pStyle w:val="Compact"/>
+              <w:jc w:val="right"/>
+            </w:pPr>
+            <w:r>
+              <w:t xml:space="preserve">71.45</w:t>
+            </w:r>
+          </w:p>
+        </w:tc>
+        <w:tc>
+          <w:p>
+            <w:pPr>
+              <w:pStyle w:val="Compact"/>
+              <w:jc w:val="right"/>
+            </w:pPr>
+            <w:r>
+              <w:t xml:space="preserve">14.32</w:t>
+            </w:r>
+          </w:p>
+        </w:tc>
+        <w:tc>
+          <w:p>
+            <w:pPr>
+              <w:pStyle w:val="Compact"/>
+              <w:jc w:val="right"/>
+            </w:pPr>
+            <w:r>
+              <w:t xml:space="preserve">606</w:t>
+            </w:r>
+          </w:p>
+        </w:tc>
+      </w:tr>
+      <w:tr>
+        <w:tc>
+          <w:p>
+            <w:pPr>
+              <w:pStyle w:val="Compact"/>
+              <w:jc w:val="left"/>
+            </w:pPr>
+            <w:r>
+              <w:t xml:space="preserve">Naples Reef</w:t>
+            </w:r>
+          </w:p>
+        </w:tc>
+        <w:tc>
+          <w:p>
+            <w:pPr>
+              <w:pStyle w:val="Compact"/>
+              <w:jc w:val="right"/>
+            </w:pPr>
+            <w:r>
+              <w:t xml:space="preserve">76.23</w:t>
+            </w:r>
+          </w:p>
+        </w:tc>
+        <w:tc>
+          <w:p>
+            <w:pPr>
+              <w:pStyle w:val="Compact"/>
+              <w:jc w:val="right"/>
+            </w:pPr>
+            <w:r>
+              <w:t xml:space="preserve">11.39</w:t>
+            </w:r>
+          </w:p>
+        </w:tc>
+        <w:tc>
+          <w:p>
+            <w:pPr>
+              <w:pStyle w:val="Compact"/>
+              <w:jc w:val="right"/>
+            </w:pPr>
+            <w:r>
+              <w:t xml:space="preserve">112</w:t>
+            </w:r>
+          </w:p>
+        </w:tc>
+      </w:tr>
+    </w:tbl>
     <w:sectPr/>
   </w:body>
 </w:document>
@@ -3169,7 +4370,7 @@
     </w:lvl>
   </w:abstractNum>
   <w:abstractNum w:abstractNumId="990">
-    <w:nsid w:val="21ba6f9e"/>
+    <w:nsid w:val="22517412"/>
     <w:multiLevelType w:val="multilevel"/>
     <w:lvl w:ilvl="0">
       <w:numFmt w:val="bullet"/>

</xml_diff>

<commit_message>
mostly finished part 3
</commit_message>
<xml_diff>
--- a/assignment4_rmk.docx
+++ b/assignment4_rmk.docx
@@ -311,7 +311,7 @@
       <w:r>
         <w:drawing>
           <wp:inline>
-            <wp:extent cx="4620126" cy="3696101"/>
+            <wp:extent cx="5334000" cy="4267200"/>
             <wp:effectExtent b="0" l="0" r="0" t="0"/>
             <wp:docPr descr="" title="" id="1" name="Picture"/>
             <a:graphic>
@@ -332,7 +332,7 @@
                   <pic:spPr bwMode="auto">
                     <a:xfrm>
                       <a:off x="0" y="0"/>
-                      <a:ext cx="4620126" cy="3696101"/>
+                      <a:ext cx="5334000" cy="4267200"/>
                     </a:xfrm>
                     <a:prstGeom prst="rect">
                       <a:avLst/>
@@ -486,7 +486,7 @@
       <w:r>
         <w:drawing>
           <wp:inline>
-            <wp:extent cx="4620126" cy="3696101"/>
+            <wp:extent cx="5334000" cy="4267200"/>
             <wp:effectExtent b="0" l="0" r="0" t="0"/>
             <wp:docPr descr="" title="" id="1" name="Picture"/>
             <a:graphic>
@@ -507,7 +507,7 @@
                   <pic:spPr bwMode="auto">
                     <a:xfrm>
                       <a:off x="0" y="0"/>
-                      <a:ext cx="4620126" cy="3696101"/>
+                      <a:ext cx="5334000" cy="4267200"/>
                     </a:xfrm>
                     <a:prstGeom prst="rect">
                       <a:avLst/>
@@ -3114,7 +3114,7 @@
       <w:r>
         <w:drawing>
           <wp:inline>
-            <wp:extent cx="4620126" cy="3696101"/>
+            <wp:extent cx="5334000" cy="4267200"/>
             <wp:effectExtent b="0" l="0" r="0" t="0"/>
             <wp:docPr descr="" title="" id="1" name="Picture"/>
             <a:graphic>
@@ -3135,7 +3135,7 @@
                   <pic:spPr bwMode="auto">
                     <a:xfrm>
                       <a:off x="0" y="0"/>
-                      <a:ext cx="4620126" cy="3696101"/>
+                      <a:ext cx="5334000" cy="4267200"/>
                     </a:xfrm>
                     <a:prstGeom prst="rect">
                       <a:avLst/>
@@ -4262,6 +4262,62 @@
         </w:tc>
       </w:tr>
     </w:tbl>
+    <w:p>
+      <w:pPr>
+        <w:pStyle w:val="BodyText"/>
+      </w:pPr>
+      <w:r>
+        <w:t xml:space="preserve">Significance result for MPA t.test between 2012 and 2017:</w:t>
+      </w:r>
+      <w:r>
+        <w:t xml:space="preserve"> </w:t>
+      </w:r>
+      <w:r>
+        <w:t xml:space="preserve">(t(748) = -1.916, p = 0.056,</w:t>
+      </w:r>
+      <w:r>
+        <w:t xml:space="preserve"> </w:t>
+      </w:r>
+      <m:oMath>
+        <m:r>
+          <m:t>α</m:t>
+        </m:r>
+      </m:oMath>
+      <w:r>
+        <w:t xml:space="preserve"> </w:t>
+      </w:r>
+      <w:r>
+        <w:t xml:space="preserve">= 0.05)</w:t>
+      </w:r>
+    </w:p>
+    <w:p>
+      <w:pPr>
+        <w:pStyle w:val="BodyText"/>
+      </w:pPr>
+      <w:r>
+        <w:t xml:space="preserve">Significance result for nonMPA t.test between 2012 and 2017:</w:t>
+      </w:r>
+      <w:r>
+        <w:t xml:space="preserve"> </w:t>
+      </w:r>
+      <w:r>
+        <w:t xml:space="preserve">(t(1147) = 2.697, p = 0.007,</w:t>
+      </w:r>
+      <w:r>
+        <w:t xml:space="preserve"> </w:t>
+      </w:r>
+      <m:oMath>
+        <m:r>
+          <m:t>α</m:t>
+        </m:r>
+      </m:oMath>
+      <w:r>
+        <w:t xml:space="preserve"> </w:t>
+      </w:r>
+      <w:r>
+        <w:t xml:space="preserve">= 0.05)</w:t>
+      </w:r>
+    </w:p>
     <w:sectPr/>
   </w:body>
 </w:document>
@@ -4370,7 +4426,7 @@
     </w:lvl>
   </w:abstractNum>
   <w:abstractNum w:abstractNumId="990">
-    <w:nsid w:val="22517412"/>
+    <w:nsid w:val="7d3641f9"/>
     <w:multiLevelType w:val="multilevel"/>
     <w:lvl w:ilvl="0">
       <w:numFmt w:val="bullet"/>

</xml_diff>

<commit_message>
created legal lobsters table for #3
</commit_message>
<xml_diff>
--- a/assignment4_rmk.docx
+++ b/assignment4_rmk.docx
@@ -311,7 +311,7 @@
       <w:r>
         <w:drawing>
           <wp:inline>
-            <wp:extent cx="5334000" cy="4267200"/>
+            <wp:extent cx="4620126" cy="3696101"/>
             <wp:effectExtent b="0" l="0" r="0" t="0"/>
             <wp:docPr descr="" title="" id="1" name="Picture"/>
             <a:graphic>
@@ -332,7 +332,7 @@
                   <pic:spPr bwMode="auto">
                     <a:xfrm>
                       <a:off x="0" y="0"/>
-                      <a:ext cx="5334000" cy="4267200"/>
+                      <a:ext cx="4620126" cy="3696101"/>
                     </a:xfrm>
                     <a:prstGeom prst="rect">
                       <a:avLst/>
@@ -486,7 +486,7 @@
       <w:r>
         <w:drawing>
           <wp:inline>
-            <wp:extent cx="5334000" cy="4267200"/>
+            <wp:extent cx="4620126" cy="3696101"/>
             <wp:effectExtent b="0" l="0" r="0" t="0"/>
             <wp:docPr descr="" title="" id="1" name="Picture"/>
             <a:graphic>
@@ -507,7 +507,7 @@
                   <pic:spPr bwMode="auto">
                     <a:xfrm>
                       <a:off x="0" y="0"/>
-                      <a:ext cx="5334000" cy="4267200"/>
+                      <a:ext cx="4620126" cy="3696101"/>
                     </a:xfrm>
                     <a:prstGeom prst="rect">
                       <a:avLst/>
@@ -3114,7 +3114,7 @@
       <w:r>
         <w:drawing>
           <wp:inline>
-            <wp:extent cx="5334000" cy="4267200"/>
+            <wp:extent cx="4620126" cy="3696101"/>
             <wp:effectExtent b="0" l="0" r="0" t="0"/>
             <wp:docPr descr="" title="" id="1" name="Picture"/>
             <a:graphic>
@@ -3135,7 +3135,7 @@
                   <pic:spPr bwMode="auto">
                     <a:xfrm>
                       <a:off x="0" y="0"/>
-                      <a:ext cx="5334000" cy="4267200"/>
+                      <a:ext cx="4620126" cy="3696101"/>
                     </a:xfrm>
                     <a:prstGeom prst="rect">
                       <a:avLst/>
@@ -4317,6 +4317,667 @@
       <w:r>
         <w:t xml:space="preserve">= 0.05)</w:t>
       </w:r>
+      <w:r>
+        <w:t xml:space="preserve"> </w:t>
+      </w:r>
+      <w:r>
+        <w:t xml:space="preserve">effect size small:</w:t>
+      </w:r>
+      <w:r>
+        <w:t xml:space="preserve"> </w:t>
+      </w:r>
+      <w:r>
+        <w:t xml:space="preserve">(Cohen’s</w:t>
+      </w:r>
+      <w:r>
+        <w:t xml:space="preserve"> </w:t>
+      </w:r>
+      <m:oMath>
+        <m:r>
+          <m:t>d</m:t>
+        </m:r>
+      </m:oMath>
+      <w:r>
+        <w:t xml:space="preserve"> </w:t>
+      </w:r>
+      <w:r>
+        <w:t xml:space="preserve">= 0.21)</w:t>
+      </w:r>
+    </w:p>
+    <w:p>
+      <w:pPr>
+        <w:pStyle w:val="SourceCode"/>
+      </w:pPr>
+      <w:r>
+        <w:rPr>
+          <w:rStyle w:val="CommentTok"/>
+        </w:rPr>
+        <w:t xml:space="preserve">#___________________________________part 4___________________________________#</w:t>
+      </w:r>
+      <w:r>
+        <w:br w:type="textWrapping"/>
+      </w:r>
+      <w:r>
+        <w:rPr>
+          <w:rStyle w:val="CommentTok"/>
+        </w:rPr>
+        <w:t xml:space="preserve">#Proportions of “legal” lobsters at the 5 sites in 2017</w:t>
+      </w:r>
+      <w:r>
+        <w:br w:type="textWrapping"/>
+      </w:r>
+      <w:r>
+        <w:rPr>
+          <w:rStyle w:val="CommentTok"/>
+        </w:rPr>
+        <w:t xml:space="preserve">#The legal minimum carapace size for lobster is 82.6 mm</w:t>
+      </w:r>
+      <w:r>
+        <w:br w:type="textWrapping"/>
+      </w:r>
+      <w:r>
+        <w:br w:type="textWrapping"/>
+      </w:r>
+      <w:r>
+        <w:rPr>
+          <w:rStyle w:val="NormalTok"/>
+        </w:rPr>
+        <w:t xml:space="preserve">lsa_legal &lt;-</w:t>
+      </w:r>
+      <w:r>
+        <w:rPr>
+          <w:rStyle w:val="StringTok"/>
+        </w:rPr>
+        <w:t xml:space="preserve"> </w:t>
+      </w:r>
+      <w:r>
+        <w:rPr>
+          <w:rStyle w:val="NormalTok"/>
+        </w:rPr>
+        <w:t xml:space="preserve">lsa_filt2017 </w:t>
+      </w:r>
+      <w:r>
+        <w:rPr>
+          <w:rStyle w:val="OperatorTok"/>
+        </w:rPr>
+        <w:t xml:space="preserve">%&gt;%</w:t>
+      </w:r>
+      <w:r>
+        <w:rPr>
+          <w:rStyle w:val="StringTok"/>
+        </w:rPr>
+        <w:t xml:space="preserve"> </w:t>
+      </w:r>
+      <w:r>
+        <w:br w:type="textWrapping"/>
+      </w:r>
+      <w:r>
+        <w:rPr>
+          <w:rStyle w:val="StringTok"/>
+        </w:rPr>
+        <w:t xml:space="preserve">  </w:t>
+      </w:r>
+      <w:r>
+        <w:rPr>
+          <w:rStyle w:val="KeywordTok"/>
+        </w:rPr>
+        <w:t xml:space="preserve">mutate</w:t>
+      </w:r>
+      <w:r>
+        <w:rPr>
+          <w:rStyle w:val="NormalTok"/>
+        </w:rPr>
+        <w:t xml:space="preserve">(</w:t>
+      </w:r>
+      <w:r>
+        <w:rPr>
+          <w:rStyle w:val="DataTypeTok"/>
+        </w:rPr>
+        <w:t xml:space="preserve">legal =</w:t>
+      </w:r>
+      <w:r>
+        <w:rPr>
+          <w:rStyle w:val="NormalTok"/>
+        </w:rPr>
+        <w:t xml:space="preserve"> </w:t>
+      </w:r>
+      <w:r>
+        <w:rPr>
+          <w:rStyle w:val="KeywordTok"/>
+        </w:rPr>
+        <w:t xml:space="preserve">case_when</w:t>
+      </w:r>
+      <w:r>
+        <w:rPr>
+          <w:rStyle w:val="NormalTok"/>
+        </w:rPr>
+        <w:t xml:space="preserve">(</w:t>
+      </w:r>
+      <w:r>
+        <w:br w:type="textWrapping"/>
+      </w:r>
+      <w:r>
+        <w:rPr>
+          <w:rStyle w:val="NormalTok"/>
+        </w:rPr>
+        <w:t xml:space="preserve">    SIZE </w:t>
+      </w:r>
+      <w:r>
+        <w:rPr>
+          <w:rStyle w:val="OperatorTok"/>
+        </w:rPr>
+        <w:t xml:space="preserve">&gt;</w:t>
+      </w:r>
+      <w:r>
+        <w:rPr>
+          <w:rStyle w:val="StringTok"/>
+        </w:rPr>
+        <w:t xml:space="preserve"> </w:t>
+      </w:r>
+      <w:r>
+        <w:rPr>
+          <w:rStyle w:val="FloatTok"/>
+        </w:rPr>
+        <w:t xml:space="preserve">82.6</w:t>
+      </w:r>
+      <w:r>
+        <w:rPr>
+          <w:rStyle w:val="NormalTok"/>
+        </w:rPr>
+        <w:t xml:space="preserve"> </w:t>
+      </w:r>
+      <w:r>
+        <w:rPr>
+          <w:rStyle w:val="OperatorTok"/>
+        </w:rPr>
+        <w:t xml:space="preserve">~</w:t>
+      </w:r>
+      <w:r>
+        <w:rPr>
+          <w:rStyle w:val="StringTok"/>
+        </w:rPr>
+        <w:t xml:space="preserve"> "y"</w:t>
+      </w:r>
+      <w:r>
+        <w:rPr>
+          <w:rStyle w:val="NormalTok"/>
+        </w:rPr>
+        <w:t xml:space="preserve">,</w:t>
+      </w:r>
+      <w:r>
+        <w:br w:type="textWrapping"/>
+      </w:r>
+      <w:r>
+        <w:rPr>
+          <w:rStyle w:val="NormalTok"/>
+        </w:rPr>
+        <w:t xml:space="preserve">         SIZE </w:t>
+      </w:r>
+      <w:r>
+        <w:rPr>
+          <w:rStyle w:val="OperatorTok"/>
+        </w:rPr>
+        <w:t xml:space="preserve">&lt;</w:t>
+      </w:r>
+      <w:r>
+        <w:rPr>
+          <w:rStyle w:val="StringTok"/>
+        </w:rPr>
+        <w:t xml:space="preserve"> </w:t>
+      </w:r>
+      <w:r>
+        <w:rPr>
+          <w:rStyle w:val="FloatTok"/>
+        </w:rPr>
+        <w:t xml:space="preserve">82.6</w:t>
+      </w:r>
+      <w:r>
+        <w:rPr>
+          <w:rStyle w:val="NormalTok"/>
+        </w:rPr>
+        <w:t xml:space="preserve"> </w:t>
+      </w:r>
+      <w:r>
+        <w:rPr>
+          <w:rStyle w:val="OperatorTok"/>
+        </w:rPr>
+        <w:t xml:space="preserve">~</w:t>
+      </w:r>
+      <w:r>
+        <w:rPr>
+          <w:rStyle w:val="StringTok"/>
+        </w:rPr>
+        <w:t xml:space="preserve"> "n"</w:t>
+      </w:r>
+      <w:r>
+        <w:rPr>
+          <w:rStyle w:val="NormalTok"/>
+        </w:rPr>
+        <w:t xml:space="preserve">))</w:t>
+      </w:r>
+      <w:r>
+        <w:br w:type="textWrapping"/>
+      </w:r>
+      <w:r>
+        <w:br w:type="textWrapping"/>
+      </w:r>
+      <w:r>
+        <w:rPr>
+          <w:rStyle w:val="NormalTok"/>
+        </w:rPr>
+        <w:t xml:space="preserve">sum_legal &lt;-</w:t>
+      </w:r>
+      <w:r>
+        <w:rPr>
+          <w:rStyle w:val="StringTok"/>
+        </w:rPr>
+        <w:t xml:space="preserve"> </w:t>
+      </w:r>
+      <w:r>
+        <w:rPr>
+          <w:rStyle w:val="NormalTok"/>
+        </w:rPr>
+        <w:t xml:space="preserve">lsa_legal </w:t>
+      </w:r>
+      <w:r>
+        <w:rPr>
+          <w:rStyle w:val="OperatorTok"/>
+        </w:rPr>
+        <w:t xml:space="preserve">%&gt;%</w:t>
+      </w:r>
+      <w:r>
+        <w:rPr>
+          <w:rStyle w:val="StringTok"/>
+        </w:rPr>
+        <w:t xml:space="preserve"> </w:t>
+      </w:r>
+      <w:r>
+        <w:br w:type="textWrapping"/>
+      </w:r>
+      <w:r>
+        <w:rPr>
+          <w:rStyle w:val="StringTok"/>
+        </w:rPr>
+        <w:t xml:space="preserve">  </w:t>
+      </w:r>
+      <w:r>
+        <w:rPr>
+          <w:rStyle w:val="KeywordTok"/>
+        </w:rPr>
+        <w:t xml:space="preserve">group_by</w:t>
+      </w:r>
+      <w:r>
+        <w:rPr>
+          <w:rStyle w:val="NormalTok"/>
+        </w:rPr>
+        <w:t xml:space="preserve">(SITE) </w:t>
+      </w:r>
+      <w:r>
+        <w:rPr>
+          <w:rStyle w:val="OperatorTok"/>
+        </w:rPr>
+        <w:t xml:space="preserve">%&gt;%</w:t>
+      </w:r>
+      <w:r>
+        <w:rPr>
+          <w:rStyle w:val="StringTok"/>
+        </w:rPr>
+        <w:t xml:space="preserve"> </w:t>
+      </w:r>
+      <w:r>
+        <w:br w:type="textWrapping"/>
+      </w:r>
+      <w:r>
+        <w:rPr>
+          <w:rStyle w:val="StringTok"/>
+        </w:rPr>
+        <w:t xml:space="preserve">  </w:t>
+      </w:r>
+      <w:r>
+        <w:rPr>
+          <w:rStyle w:val="KeywordTok"/>
+        </w:rPr>
+        <w:t xml:space="preserve">filter</w:t>
+      </w:r>
+      <w:r>
+        <w:rPr>
+          <w:rStyle w:val="NormalTok"/>
+        </w:rPr>
+        <w:t xml:space="preserve"> (legal </w:t>
+      </w:r>
+      <w:r>
+        <w:rPr>
+          <w:rStyle w:val="OperatorTok"/>
+        </w:rPr>
+        <w:t xml:space="preserve">==</w:t>
+      </w:r>
+      <w:r>
+        <w:rPr>
+          <w:rStyle w:val="StringTok"/>
+        </w:rPr>
+        <w:t xml:space="preserve"> "y"</w:t>
+      </w:r>
+      <w:r>
+        <w:rPr>
+          <w:rStyle w:val="NormalTok"/>
+        </w:rPr>
+        <w:t xml:space="preserve">) </w:t>
+      </w:r>
+      <w:r>
+        <w:rPr>
+          <w:rStyle w:val="OperatorTok"/>
+        </w:rPr>
+        <w:t xml:space="preserve">%&gt;%</w:t>
+      </w:r>
+      <w:r>
+        <w:rPr>
+          <w:rStyle w:val="StringTok"/>
+        </w:rPr>
+        <w:t xml:space="preserve"> </w:t>
+      </w:r>
+      <w:r>
+        <w:br w:type="textWrapping"/>
+      </w:r>
+      <w:r>
+        <w:rPr>
+          <w:rStyle w:val="StringTok"/>
+        </w:rPr>
+        <w:t xml:space="preserve">  </w:t>
+      </w:r>
+      <w:r>
+        <w:rPr>
+          <w:rStyle w:val="KeywordTok"/>
+        </w:rPr>
+        <w:t xml:space="preserve">summarize</w:t>
+      </w:r>
+      <w:r>
+        <w:rPr>
+          <w:rStyle w:val="NormalTok"/>
+        </w:rPr>
+        <w:t xml:space="preserve">( </w:t>
+      </w:r>
+      <w:r>
+        <w:br w:type="textWrapping"/>
+      </w:r>
+      <w:r>
+        <w:rPr>
+          <w:rStyle w:val="NormalTok"/>
+        </w:rPr>
+        <w:t xml:space="preserve">    </w:t>
+      </w:r>
+      <w:r>
+        <w:rPr>
+          <w:rStyle w:val="DataTypeTok"/>
+        </w:rPr>
+        <w:t xml:space="preserve">legal =</w:t>
+      </w:r>
+      <w:r>
+        <w:rPr>
+          <w:rStyle w:val="NormalTok"/>
+        </w:rPr>
+        <w:t xml:space="preserve"> </w:t>
+      </w:r>
+      <w:r>
+        <w:rPr>
+          <w:rStyle w:val="KeywordTok"/>
+        </w:rPr>
+        <w:t xml:space="preserve">length</w:t>
+      </w:r>
+      <w:r>
+        <w:rPr>
+          <w:rStyle w:val="NormalTok"/>
+        </w:rPr>
+        <w:t xml:space="preserve">(legal))</w:t>
+      </w:r>
+      <w:r>
+        <w:br w:type="textWrapping"/>
+      </w:r>
+      <w:r>
+        <w:br w:type="textWrapping"/>
+      </w:r>
+      <w:r>
+        <w:rPr>
+          <w:rStyle w:val="NormalTok"/>
+        </w:rPr>
+        <w:t xml:space="preserve">sum_illegal &lt;-</w:t>
+      </w:r>
+      <w:r>
+        <w:rPr>
+          <w:rStyle w:val="StringTok"/>
+        </w:rPr>
+        <w:t xml:space="preserve"> </w:t>
+      </w:r>
+      <w:r>
+        <w:rPr>
+          <w:rStyle w:val="NormalTok"/>
+        </w:rPr>
+        <w:t xml:space="preserve">lsa_legal </w:t>
+      </w:r>
+      <w:r>
+        <w:rPr>
+          <w:rStyle w:val="OperatorTok"/>
+        </w:rPr>
+        <w:t xml:space="preserve">%&gt;%</w:t>
+      </w:r>
+      <w:r>
+        <w:rPr>
+          <w:rStyle w:val="StringTok"/>
+        </w:rPr>
+        <w:t xml:space="preserve"> </w:t>
+      </w:r>
+      <w:r>
+        <w:br w:type="textWrapping"/>
+      </w:r>
+      <w:r>
+        <w:rPr>
+          <w:rStyle w:val="StringTok"/>
+        </w:rPr>
+        <w:t xml:space="preserve">  </w:t>
+      </w:r>
+      <w:r>
+        <w:rPr>
+          <w:rStyle w:val="KeywordTok"/>
+        </w:rPr>
+        <w:t xml:space="preserve">group_by</w:t>
+      </w:r>
+      <w:r>
+        <w:rPr>
+          <w:rStyle w:val="NormalTok"/>
+        </w:rPr>
+        <w:t xml:space="preserve">(SITE) </w:t>
+      </w:r>
+      <w:r>
+        <w:rPr>
+          <w:rStyle w:val="OperatorTok"/>
+        </w:rPr>
+        <w:t xml:space="preserve">%&gt;%</w:t>
+      </w:r>
+      <w:r>
+        <w:rPr>
+          <w:rStyle w:val="StringTok"/>
+        </w:rPr>
+        <w:t xml:space="preserve"> </w:t>
+      </w:r>
+      <w:r>
+        <w:br w:type="textWrapping"/>
+      </w:r>
+      <w:r>
+        <w:rPr>
+          <w:rStyle w:val="StringTok"/>
+        </w:rPr>
+        <w:t xml:space="preserve">  </w:t>
+      </w:r>
+      <w:r>
+        <w:rPr>
+          <w:rStyle w:val="KeywordTok"/>
+        </w:rPr>
+        <w:t xml:space="preserve">filter</w:t>
+      </w:r>
+      <w:r>
+        <w:rPr>
+          <w:rStyle w:val="NormalTok"/>
+        </w:rPr>
+        <w:t xml:space="preserve"> (legal </w:t>
+      </w:r>
+      <w:r>
+        <w:rPr>
+          <w:rStyle w:val="OperatorTok"/>
+        </w:rPr>
+        <w:t xml:space="preserve">==</w:t>
+      </w:r>
+      <w:r>
+        <w:rPr>
+          <w:rStyle w:val="StringTok"/>
+        </w:rPr>
+        <w:t xml:space="preserve"> "n"</w:t>
+      </w:r>
+      <w:r>
+        <w:rPr>
+          <w:rStyle w:val="NormalTok"/>
+        </w:rPr>
+        <w:t xml:space="preserve">) </w:t>
+      </w:r>
+      <w:r>
+        <w:rPr>
+          <w:rStyle w:val="OperatorTok"/>
+        </w:rPr>
+        <w:t xml:space="preserve">%&gt;%</w:t>
+      </w:r>
+      <w:r>
+        <w:rPr>
+          <w:rStyle w:val="StringTok"/>
+        </w:rPr>
+        <w:t xml:space="preserve"> </w:t>
+      </w:r>
+      <w:r>
+        <w:br w:type="textWrapping"/>
+      </w:r>
+      <w:r>
+        <w:rPr>
+          <w:rStyle w:val="StringTok"/>
+        </w:rPr>
+        <w:t xml:space="preserve">  </w:t>
+      </w:r>
+      <w:r>
+        <w:rPr>
+          <w:rStyle w:val="KeywordTok"/>
+        </w:rPr>
+        <w:t xml:space="preserve">summarize</w:t>
+      </w:r>
+      <w:r>
+        <w:rPr>
+          <w:rStyle w:val="NormalTok"/>
+        </w:rPr>
+        <w:t xml:space="preserve">( </w:t>
+      </w:r>
+      <w:r>
+        <w:br w:type="textWrapping"/>
+      </w:r>
+      <w:r>
+        <w:rPr>
+          <w:rStyle w:val="NormalTok"/>
+        </w:rPr>
+        <w:t xml:space="preserve">    </w:t>
+      </w:r>
+      <w:r>
+        <w:rPr>
+          <w:rStyle w:val="DataTypeTok"/>
+        </w:rPr>
+        <w:t xml:space="preserve">illegal =</w:t>
+      </w:r>
+      <w:r>
+        <w:rPr>
+          <w:rStyle w:val="NormalTok"/>
+        </w:rPr>
+        <w:t xml:space="preserve"> </w:t>
+      </w:r>
+      <w:r>
+        <w:rPr>
+          <w:rStyle w:val="KeywordTok"/>
+        </w:rPr>
+        <w:t xml:space="preserve">length</w:t>
+      </w:r>
+      <w:r>
+        <w:rPr>
+          <w:rStyle w:val="NormalTok"/>
+        </w:rPr>
+        <w:t xml:space="preserve">(legal))</w:t>
+      </w:r>
+      <w:r>
+        <w:br w:type="textWrapping"/>
+      </w:r>
+      <w:r>
+        <w:br w:type="textWrapping"/>
+      </w:r>
+      <w:r>
+        <w:rPr>
+          <w:rStyle w:val="NormalTok"/>
+        </w:rPr>
+        <w:t xml:space="preserve">legal_joined &lt;-</w:t>
+      </w:r>
+      <w:r>
+        <w:rPr>
+          <w:rStyle w:val="StringTok"/>
+        </w:rPr>
+        <w:t xml:space="preserve"> </w:t>
+      </w:r>
+      <w:r>
+        <w:rPr>
+          <w:rStyle w:val="KeywordTok"/>
+        </w:rPr>
+        <w:t xml:space="preserve">left_join</w:t>
+      </w:r>
+      <w:r>
+        <w:rPr>
+          <w:rStyle w:val="NormalTok"/>
+        </w:rPr>
+        <w:t xml:space="preserve">(sum_legal, sum_illegal, </w:t>
+      </w:r>
+      <w:r>
+        <w:rPr>
+          <w:rStyle w:val="DataTypeTok"/>
+        </w:rPr>
+        <w:t xml:space="preserve">by =</w:t>
+      </w:r>
+      <w:r>
+        <w:rPr>
+          <w:rStyle w:val="NormalTok"/>
+        </w:rPr>
+        <w:t xml:space="preserve"> </w:t>
+      </w:r>
+      <w:r>
+        <w:rPr>
+          <w:rStyle w:val="StringTok"/>
+        </w:rPr>
+        <w:t xml:space="preserve">"SITE"</w:t>
+      </w:r>
+      <w:r>
+        <w:rPr>
+          <w:rStyle w:val="NormalTok"/>
+        </w:rPr>
+        <w:t xml:space="preserve">)</w:t>
+      </w:r>
+      <w:r>
+        <w:br w:type="textWrapping"/>
+      </w:r>
+      <w:r>
+        <w:rPr>
+          <w:rStyle w:val="CommentTok"/>
+        </w:rPr>
+        <w:t xml:space="preserve">#legal_table &lt;- legal_joined create matrix</w:t>
+      </w:r>
+      <w:r>
+        <w:br w:type="textWrapping"/>
+      </w:r>
+      <w:r>
+        <w:br w:type="textWrapping"/>
+      </w:r>
+      <w:r>
+        <w:rPr>
+          <w:rStyle w:val="CommentTok"/>
+        </w:rPr>
+        <w:t xml:space="preserve">#prop &lt;- prop.table(as.matrix(legal_joined), 2)</w:t>
+      </w:r>
     </w:p>
     <w:sectPr/>
   </w:body>
@@ -4426,7 +5087,7 @@
     </w:lvl>
   </w:abstractNum>
   <w:abstractNum w:abstractNumId="990">
-    <w:nsid w:val="7d3641f9"/>
+    <w:nsid w:val="639d853a"/>
     <w:multiLevelType w:val="multilevel"/>
     <w:lvl w:ilvl="0">
       <w:numFmt w:val="bullet"/>

</xml_diff>

<commit_message>
finished proportions table and chi square analysis for part 4
</commit_message>
<xml_diff>
--- a/assignment4_rmk.docx
+++ b/assignment4_rmk.docx
@@ -4562,6 +4562,9 @@
         <w:br w:type="textWrapping"/>
       </w:r>
       <w:r>
+        <w:br w:type="textWrapping"/>
+      </w:r>
+      <w:r>
         <w:rPr>
           <w:rStyle w:val="NormalTok"/>
         </w:rPr>
@@ -4955,11 +4958,153 @@
         <w:rPr>
           <w:rStyle w:val="NormalTok"/>
         </w:rPr>
+        <w:t xml:space="preserve">) </w:t>
+      </w:r>
+      <w:r>
+        <w:rPr>
+          <w:rStyle w:val="OperatorTok"/>
+        </w:rPr>
+        <w:t xml:space="preserve">%&gt;%</w:t>
+      </w:r>
+      <w:r>
+        <w:rPr>
+          <w:rStyle w:val="StringTok"/>
+        </w:rPr>
+        <w:t xml:space="preserve"> </w:t>
+      </w:r>
+      <w:r>
+        <w:br w:type="textWrapping"/>
+      </w:r>
+      <w:r>
+        <w:rPr>
+          <w:rStyle w:val="StringTok"/>
+        </w:rPr>
+        <w:t xml:space="preserve">  </w:t>
+      </w:r>
+      <w:r>
+        <w:rPr>
+          <w:rStyle w:val="KeywordTok"/>
+        </w:rPr>
+        <w:t xml:space="preserve">select</w:t>
+      </w:r>
+      <w:r>
+        <w:rPr>
+          <w:rStyle w:val="NormalTok"/>
+        </w:rPr>
+        <w:t xml:space="preserve">(legal, illegal)</w:t>
+      </w:r>
+      <w:r>
+        <w:br w:type="textWrapping"/>
+      </w:r>
+      <w:r>
+        <w:br w:type="textWrapping"/>
+      </w:r>
+      <w:r>
+        <w:rPr>
+          <w:rStyle w:val="KeywordTok"/>
+        </w:rPr>
+        <w:t xml:space="preserve">rownames</w:t>
+      </w:r>
+      <w:r>
+        <w:rPr>
+          <w:rStyle w:val="NormalTok"/>
+        </w:rPr>
+        <w:t xml:space="preserve">(legal_joined) &lt;-</w:t>
+      </w:r>
+      <w:r>
+        <w:rPr>
+          <w:rStyle w:val="StringTok"/>
+        </w:rPr>
+        <w:t xml:space="preserve"> </w:t>
+      </w:r>
+      <w:r>
+        <w:rPr>
+          <w:rStyle w:val="KeywordTok"/>
+        </w:rPr>
+        <w:t xml:space="preserve">c</w:t>
+      </w:r>
+      <w:r>
+        <w:rPr>
+          <w:rStyle w:val="NormalTok"/>
+        </w:rPr>
+        <w:t xml:space="preserve">(</w:t>
+      </w:r>
+      <w:r>
+        <w:rPr>
+          <w:rStyle w:val="StringTok"/>
+        </w:rPr>
+        <w:t xml:space="preserve">'Arroyo Quemado'</w:t>
+      </w:r>
+      <w:r>
+        <w:rPr>
+          <w:rStyle w:val="NormalTok"/>
+        </w:rPr>
+        <w:t xml:space="preserve">, </w:t>
+      </w:r>
+      <w:r>
+        <w:rPr>
+          <w:rStyle w:val="StringTok"/>
+        </w:rPr>
+        <w:t xml:space="preserve">'Carpenteria'</w:t>
+      </w:r>
+      <w:r>
+        <w:rPr>
+          <w:rStyle w:val="NormalTok"/>
+        </w:rPr>
+        <w:t xml:space="preserve">, </w:t>
+      </w:r>
+      <w:r>
+        <w:rPr>
+          <w:rStyle w:val="StringTok"/>
+        </w:rPr>
+        <w:t xml:space="preserve">'Isla Vista'</w:t>
+      </w:r>
+      <w:r>
+        <w:rPr>
+          <w:rStyle w:val="NormalTok"/>
+        </w:rPr>
+        <w:t xml:space="preserve">, </w:t>
+      </w:r>
+      <w:r>
+        <w:rPr>
+          <w:rStyle w:val="StringTok"/>
+        </w:rPr>
+        <w:t xml:space="preserve">'Mohawk Reef'</w:t>
+      </w:r>
+      <w:r>
+        <w:rPr>
+          <w:rStyle w:val="NormalTok"/>
+        </w:rPr>
+        <w:t xml:space="preserve">, </w:t>
+      </w:r>
+      <w:r>
+        <w:rPr>
+          <w:rStyle w:val="StringTok"/>
+        </w:rPr>
+        <w:t xml:space="preserve">'Naples Reef'</w:t>
+      </w:r>
+      <w:r>
+        <w:rPr>
+          <w:rStyle w:val="NormalTok"/>
+        </w:rPr>
         <w:t xml:space="preserve">)</w:t>
       </w:r>
-      <w:r>
-        <w:br w:type="textWrapping"/>
-      </w:r>
+    </w:p>
+    <w:p>
+      <w:pPr>
+        <w:pStyle w:val="SourceCode"/>
+      </w:pPr>
+      <w:r>
+        <w:rPr>
+          <w:rStyle w:val="VerbatimChar"/>
+        </w:rPr>
+        <w:t xml:space="preserve">## Warning: Setting row names on a tibble is deprecated.</w:t>
+      </w:r>
+    </w:p>
+    <w:p>
+      <w:pPr>
+        <w:pStyle w:val="SourceCode"/>
+      </w:pPr>
       <w:r>
         <w:rPr>
           <w:rStyle w:val="CommentTok"/>
@@ -4974,9 +5119,1488 @@
       </w:r>
       <w:r>
         <w:rPr>
+          <w:rStyle w:val="NormalTok"/>
+        </w:rPr>
+        <w:t xml:space="preserve">prop &lt;-</w:t>
+      </w:r>
+      <w:r>
+        <w:rPr>
+          <w:rStyle w:val="StringTok"/>
+        </w:rPr>
+        <w:t xml:space="preserve"> </w:t>
+      </w:r>
+      <w:r>
+        <w:rPr>
+          <w:rStyle w:val="KeywordTok"/>
+        </w:rPr>
+        <w:t xml:space="preserve">prop.table</w:t>
+      </w:r>
+      <w:r>
+        <w:rPr>
+          <w:rStyle w:val="NormalTok"/>
+        </w:rPr>
+        <w:t xml:space="preserve">(</w:t>
+      </w:r>
+      <w:r>
+        <w:rPr>
+          <w:rStyle w:val="KeywordTok"/>
+        </w:rPr>
+        <w:t xml:space="preserve">as.matrix</w:t>
+      </w:r>
+      <w:r>
+        <w:rPr>
+          <w:rStyle w:val="NormalTok"/>
+        </w:rPr>
+        <w:t xml:space="preserve">(legal_joined), </w:t>
+      </w:r>
+      <w:r>
+        <w:rPr>
+          <w:rStyle w:val="DecValTok"/>
+        </w:rPr>
+        <w:t xml:space="preserve">1</w:t>
+      </w:r>
+      <w:r>
+        <w:rPr>
+          <w:rStyle w:val="NormalTok"/>
+        </w:rPr>
+        <w:t xml:space="preserve">)</w:t>
+      </w:r>
+      <w:r>
+        <w:br w:type="textWrapping"/>
+      </w:r>
+      <w:r>
+        <w:br w:type="textWrapping"/>
+      </w:r>
+      <w:r>
+        <w:rPr>
+          <w:rStyle w:val="NormalTok"/>
+        </w:rPr>
+        <w:t xml:space="preserve">prop_rounded &lt;-</w:t>
+      </w:r>
+      <w:r>
+        <w:rPr>
+          <w:rStyle w:val="StringTok"/>
+        </w:rPr>
+        <w:t xml:space="preserve"> </w:t>
+      </w:r>
+      <w:r>
+        <w:rPr>
+          <w:rStyle w:val="KeywordTok"/>
+        </w:rPr>
+        <w:t xml:space="preserve">round</w:t>
+      </w:r>
+      <w:r>
+        <w:rPr>
+          <w:rStyle w:val="NormalTok"/>
+        </w:rPr>
+        <w:t xml:space="preserve"> (prop, </w:t>
+      </w:r>
+      <w:r>
+        <w:rPr>
+          <w:rStyle w:val="DecValTok"/>
+        </w:rPr>
+        <w:t xml:space="preserve">2</w:t>
+      </w:r>
+      <w:r>
+        <w:rPr>
+          <w:rStyle w:val="NormalTok"/>
+        </w:rPr>
+        <w:t xml:space="preserve">) </w:t>
+      </w:r>
+      <w:r>
+        <w:rPr>
           <w:rStyle w:val="CommentTok"/>
         </w:rPr>
-        <w:t xml:space="preserve">#prop &lt;- prop.table(as.matrix(legal_joined), 2)</w:t>
+        <w:t xml:space="preserve">#Round proportions to 2 digits</w:t>
+      </w:r>
+      <w:r>
+        <w:br w:type="textWrapping"/>
+      </w:r>
+      <w:r>
+        <w:rPr>
+          <w:rStyle w:val="NormalTok"/>
+        </w:rPr>
+        <w:t xml:space="preserve">prop_rounded</w:t>
+      </w:r>
+    </w:p>
+    <w:p>
+      <w:pPr>
+        <w:pStyle w:val="SourceCode"/>
+      </w:pPr>
+      <w:r>
+        <w:rPr>
+          <w:rStyle w:val="VerbatimChar"/>
+        </w:rPr>
+        <w:t xml:space="preserve">##                legal illegal</w:t>
+      </w:r>
+      <w:r>
+        <w:br w:type="textWrapping"/>
+      </w:r>
+      <w:r>
+        <w:rPr>
+          <w:rStyle w:val="VerbatimChar"/>
+        </w:rPr>
+        <w:t xml:space="preserve">## Arroyo Quemado  0.24    0.76</w:t>
+      </w:r>
+      <w:r>
+        <w:br w:type="textWrapping"/>
+      </w:r>
+      <w:r>
+        <w:rPr>
+          <w:rStyle w:val="VerbatimChar"/>
+        </w:rPr>
+        <w:t xml:space="preserve">## Carpenteria     0.25    0.75</w:t>
+      </w:r>
+      <w:r>
+        <w:br w:type="textWrapping"/>
+      </w:r>
+      <w:r>
+        <w:rPr>
+          <w:rStyle w:val="VerbatimChar"/>
+        </w:rPr>
+        <w:t xml:space="preserve">## Isla Vista      0.21    0.79</w:t>
+      </w:r>
+      <w:r>
+        <w:br w:type="textWrapping"/>
+      </w:r>
+      <w:r>
+        <w:rPr>
+          <w:rStyle w:val="VerbatimChar"/>
+        </w:rPr>
+        <w:t xml:space="preserve">## Mohawk Reef     0.13    0.87</w:t>
+      </w:r>
+      <w:r>
+        <w:br w:type="textWrapping"/>
+      </w:r>
+      <w:r>
+        <w:rPr>
+          <w:rStyle w:val="VerbatimChar"/>
+        </w:rPr>
+        <w:t xml:space="preserve">## Naples Reef     0.33    0.67</w:t>
+      </w:r>
+    </w:p>
+    <w:p>
+      <w:pPr>
+        <w:pStyle w:val="SourceCode"/>
+      </w:pPr>
+      <w:r>
+        <w:rPr>
+          <w:rStyle w:val="NormalTok"/>
+        </w:rPr>
+        <w:t xml:space="preserve">prop_table &lt;-</w:t>
+      </w:r>
+      <w:r>
+        <w:rPr>
+          <w:rStyle w:val="StringTok"/>
+        </w:rPr>
+        <w:t xml:space="preserve"> </w:t>
+      </w:r>
+      <w:r>
+        <w:rPr>
+          <w:rStyle w:val="KeywordTok"/>
+        </w:rPr>
+        <w:t xml:space="preserve">kable</w:t>
+      </w:r>
+      <w:r>
+        <w:rPr>
+          <w:rStyle w:val="NormalTok"/>
+        </w:rPr>
+        <w:t xml:space="preserve">(prop_rounded, </w:t>
+      </w:r>
+      <w:r>
+        <w:br w:type="textWrapping"/>
+      </w:r>
+      <w:r>
+        <w:rPr>
+          <w:rStyle w:val="NormalTok"/>
+        </w:rPr>
+        <w:t xml:space="preserve">                    </w:t>
+      </w:r>
+      <w:r>
+        <w:rPr>
+          <w:rStyle w:val="DataTypeTok"/>
+        </w:rPr>
+        <w:t xml:space="preserve">format =</w:t>
+      </w:r>
+      <w:r>
+        <w:rPr>
+          <w:rStyle w:val="NormalTok"/>
+        </w:rPr>
+        <w:t xml:space="preserve"> </w:t>
+      </w:r>
+      <w:r>
+        <w:rPr>
+          <w:rStyle w:val="StringTok"/>
+        </w:rPr>
+        <w:t xml:space="preserve">"markdown"</w:t>
+      </w:r>
+      <w:r>
+        <w:rPr>
+          <w:rStyle w:val="NormalTok"/>
+        </w:rPr>
+        <w:t xml:space="preserve">, </w:t>
+      </w:r>
+      <w:r>
+        <w:br w:type="textWrapping"/>
+      </w:r>
+      <w:r>
+        <w:rPr>
+          <w:rStyle w:val="NormalTok"/>
+        </w:rPr>
+        <w:t xml:space="preserve">                    </w:t>
+      </w:r>
+      <w:r>
+        <w:rPr>
+          <w:rStyle w:val="DataTypeTok"/>
+        </w:rPr>
+        <w:t xml:space="preserve">caption =</w:t>
+      </w:r>
+      <w:r>
+        <w:rPr>
+          <w:rStyle w:val="NormalTok"/>
+        </w:rPr>
+        <w:t xml:space="preserve"> </w:t>
+      </w:r>
+      <w:r>
+        <w:rPr>
+          <w:rStyle w:val="StringTok"/>
+        </w:rPr>
+        <w:t xml:space="preserve">"Table 2. Proportion of lobsters that are above the legal minimum carapace size for lobster (82.6 mm) at five California sites in 2017. Source: Santa Barbara Coastal Long Term Ecological Research Project."</w:t>
+      </w:r>
+      <w:r>
+        <w:rPr>
+          <w:rStyle w:val="NormalTok"/>
+        </w:rPr>
+        <w:t xml:space="preserve">, </w:t>
+      </w:r>
+      <w:r>
+        <w:br w:type="textWrapping"/>
+      </w:r>
+      <w:r>
+        <w:rPr>
+          <w:rStyle w:val="NormalTok"/>
+        </w:rPr>
+        <w:t xml:space="preserve">      </w:t>
+      </w:r>
+      <w:r>
+        <w:rPr>
+          <w:rStyle w:val="DataTypeTok"/>
+        </w:rPr>
+        <w:t xml:space="preserve">col.names =</w:t>
+      </w:r>
+      <w:r>
+        <w:rPr>
+          <w:rStyle w:val="NormalTok"/>
+        </w:rPr>
+        <w:t xml:space="preserve"> </w:t>
+      </w:r>
+      <w:r>
+        <w:rPr>
+          <w:rStyle w:val="KeywordTok"/>
+        </w:rPr>
+        <w:t xml:space="preserve">c</w:t>
+      </w:r>
+      <w:r>
+        <w:rPr>
+          <w:rStyle w:val="NormalTok"/>
+        </w:rPr>
+        <w:t xml:space="preserve">(</w:t>
+      </w:r>
+      <w:r>
+        <w:rPr>
+          <w:rStyle w:val="StringTok"/>
+        </w:rPr>
+        <w:t xml:space="preserve">'Proportion Above Minimum Size'</w:t>
+      </w:r>
+      <w:r>
+        <w:rPr>
+          <w:rStyle w:val="NormalTok"/>
+        </w:rPr>
+        <w:t xml:space="preserve">, </w:t>
+      </w:r>
+      <w:r>
+        <w:rPr>
+          <w:rStyle w:val="StringTok"/>
+        </w:rPr>
+        <w:t xml:space="preserve">'Proportion Below Min Size'</w:t>
+      </w:r>
+      <w:r>
+        <w:rPr>
+          <w:rStyle w:val="NormalTok"/>
+        </w:rPr>
+        <w:t xml:space="preserve">))</w:t>
+      </w:r>
+      <w:r>
+        <w:br w:type="textWrapping"/>
+      </w:r>
+      <w:r>
+        <w:br w:type="textWrapping"/>
+      </w:r>
+      <w:r>
+        <w:rPr>
+          <w:rStyle w:val="NormalTok"/>
+        </w:rPr>
+        <w:t xml:space="preserve">prop_table</w:t>
+      </w:r>
+    </w:p>
+    <w:tbl>
+      <w:tblPr>
+        <w:tblStyle w:val="TableNormal"/>
+        <w:tblW w:type="pct" w:w="0.0"/>
+        <w:tblLook w:firstRow="1"/>
+      </w:tblPr>
+      <w:tblGrid/>
+      <w:tr>
+        <w:trPr>
+          <w:cnfStyle w:firstRow="1"/>
+        </w:trPr>
+        <w:tc>
+          <w:tcPr>
+            <w:tcBorders>
+              <w:bottom w:val="single"/>
+            </w:tcBorders>
+            <w:vAlign w:val="bottom"/>
+          </w:tcPr>
+          <w:p>
+            <w:pPr>
+              <w:pStyle w:val="Compact"/>
+            </w:pPr>
+          </w:p>
+        </w:tc>
+        <w:tc>
+          <w:tcPr>
+            <w:tcBorders>
+              <w:bottom w:val="single"/>
+            </w:tcBorders>
+            <w:vAlign w:val="bottom"/>
+          </w:tcPr>
+          <w:p>
+            <w:pPr>
+              <w:pStyle w:val="Compact"/>
+              <w:jc w:val="right"/>
+            </w:pPr>
+            <w:r>
+              <w:t xml:space="preserve">Proportion Above Minimum Size</w:t>
+            </w:r>
+          </w:p>
+        </w:tc>
+        <w:tc>
+          <w:tcPr>
+            <w:tcBorders>
+              <w:bottom w:val="single"/>
+            </w:tcBorders>
+            <w:vAlign w:val="bottom"/>
+          </w:tcPr>
+          <w:p>
+            <w:pPr>
+              <w:pStyle w:val="Compact"/>
+              <w:jc w:val="right"/>
+            </w:pPr>
+            <w:r>
+              <w:t xml:space="preserve">Proportion Below Min Size</w:t>
+            </w:r>
+          </w:p>
+        </w:tc>
+      </w:tr>
+      <w:tr>
+        <w:tc>
+          <w:p>
+            <w:pPr>
+              <w:pStyle w:val="Compact"/>
+              <w:jc w:val="left"/>
+            </w:pPr>
+            <w:r>
+              <w:t xml:space="preserve">Arroyo Quemado</w:t>
+            </w:r>
+          </w:p>
+        </w:tc>
+        <w:tc>
+          <w:p>
+            <w:pPr>
+              <w:pStyle w:val="Compact"/>
+              <w:jc w:val="right"/>
+            </w:pPr>
+            <w:r>
+              <w:t xml:space="preserve">0.24</w:t>
+            </w:r>
+          </w:p>
+        </w:tc>
+        <w:tc>
+          <w:p>
+            <w:pPr>
+              <w:pStyle w:val="Compact"/>
+              <w:jc w:val="right"/>
+            </w:pPr>
+            <w:r>
+              <w:t xml:space="preserve">0.76</w:t>
+            </w:r>
+          </w:p>
+        </w:tc>
+      </w:tr>
+      <w:tr>
+        <w:tc>
+          <w:p>
+            <w:pPr>
+              <w:pStyle w:val="Compact"/>
+              <w:jc w:val="left"/>
+            </w:pPr>
+            <w:r>
+              <w:t xml:space="preserve">Carpenteria</w:t>
+            </w:r>
+          </w:p>
+        </w:tc>
+        <w:tc>
+          <w:p>
+            <w:pPr>
+              <w:pStyle w:val="Compact"/>
+              <w:jc w:val="right"/>
+            </w:pPr>
+            <w:r>
+              <w:t xml:space="preserve">0.25</w:t>
+            </w:r>
+          </w:p>
+        </w:tc>
+        <w:tc>
+          <w:p>
+            <w:pPr>
+              <w:pStyle w:val="Compact"/>
+              <w:jc w:val="right"/>
+            </w:pPr>
+            <w:r>
+              <w:t xml:space="preserve">0.75</w:t>
+            </w:r>
+          </w:p>
+        </w:tc>
+      </w:tr>
+      <w:tr>
+        <w:tc>
+          <w:p>
+            <w:pPr>
+              <w:pStyle w:val="Compact"/>
+              <w:jc w:val="left"/>
+            </w:pPr>
+            <w:r>
+              <w:t xml:space="preserve">Isla Vista</w:t>
+            </w:r>
+          </w:p>
+        </w:tc>
+        <w:tc>
+          <w:p>
+            <w:pPr>
+              <w:pStyle w:val="Compact"/>
+              <w:jc w:val="right"/>
+            </w:pPr>
+            <w:r>
+              <w:t xml:space="preserve">0.21</w:t>
+            </w:r>
+          </w:p>
+        </w:tc>
+        <w:tc>
+          <w:p>
+            <w:pPr>
+              <w:pStyle w:val="Compact"/>
+              <w:jc w:val="right"/>
+            </w:pPr>
+            <w:r>
+              <w:t xml:space="preserve">0.79</w:t>
+            </w:r>
+          </w:p>
+        </w:tc>
+      </w:tr>
+      <w:tr>
+        <w:tc>
+          <w:p>
+            <w:pPr>
+              <w:pStyle w:val="Compact"/>
+              <w:jc w:val="left"/>
+            </w:pPr>
+            <w:r>
+              <w:t xml:space="preserve">Mohawk Reef</w:t>
+            </w:r>
+          </w:p>
+        </w:tc>
+        <w:tc>
+          <w:p>
+            <w:pPr>
+              <w:pStyle w:val="Compact"/>
+              <w:jc w:val="right"/>
+            </w:pPr>
+            <w:r>
+              <w:t xml:space="preserve">0.13</w:t>
+            </w:r>
+          </w:p>
+        </w:tc>
+        <w:tc>
+          <w:p>
+            <w:pPr>
+              <w:pStyle w:val="Compact"/>
+              <w:jc w:val="right"/>
+            </w:pPr>
+            <w:r>
+              <w:t xml:space="preserve">0.87</w:t>
+            </w:r>
+          </w:p>
+        </w:tc>
+      </w:tr>
+      <w:tr>
+        <w:tc>
+          <w:p>
+            <w:pPr>
+              <w:pStyle w:val="Compact"/>
+              <w:jc w:val="left"/>
+            </w:pPr>
+            <w:r>
+              <w:t xml:space="preserve">Naples Reef</w:t>
+            </w:r>
+          </w:p>
+        </w:tc>
+        <w:tc>
+          <w:p>
+            <w:pPr>
+              <w:pStyle w:val="Compact"/>
+              <w:jc w:val="right"/>
+            </w:pPr>
+            <w:r>
+              <w:t xml:space="preserve">0.33</w:t>
+            </w:r>
+          </w:p>
+        </w:tc>
+        <w:tc>
+          <w:p>
+            <w:pPr>
+              <w:pStyle w:val="Compact"/>
+              <w:jc w:val="right"/>
+            </w:pPr>
+            <w:r>
+              <w:t xml:space="preserve">0.67</w:t>
+            </w:r>
+          </w:p>
+        </w:tc>
+      </w:tr>
+    </w:tbl>
+    <w:p>
+      <w:pPr>
+        <w:pStyle w:val="SourceCode"/>
+      </w:pPr>
+      <w:r>
+        <w:rPr>
+          <w:rStyle w:val="NormalTok"/>
+        </w:rPr>
+        <w:t xml:space="preserve">legal_chi &lt;-</w:t>
+      </w:r>
+      <w:r>
+        <w:rPr>
+          <w:rStyle w:val="StringTok"/>
+        </w:rPr>
+        <w:t xml:space="preserve"> </w:t>
+      </w:r>
+      <w:r>
+        <w:rPr>
+          <w:rStyle w:val="KeywordTok"/>
+        </w:rPr>
+        <w:t xml:space="preserve">chisq.test</w:t>
+      </w:r>
+      <w:r>
+        <w:rPr>
+          <w:rStyle w:val="NormalTok"/>
+        </w:rPr>
+        <w:t xml:space="preserve">(legal_joined)</w:t>
+      </w:r>
+      <w:r>
+        <w:br w:type="textWrapping"/>
+      </w:r>
+      <w:r>
+        <w:rPr>
+          <w:rStyle w:val="NormalTok"/>
+        </w:rPr>
+        <w:t xml:space="preserve">legal_chi</w:t>
+      </w:r>
+    </w:p>
+    <w:p>
+      <w:pPr>
+        <w:pStyle w:val="SourceCode"/>
+      </w:pPr>
+      <w:r>
+        <w:rPr>
+          <w:rStyle w:val="VerbatimChar"/>
+        </w:rPr>
+        <w:t xml:space="preserve">## </w:t>
+      </w:r>
+      <w:r>
+        <w:br w:type="textWrapping"/>
+      </w:r>
+      <w:r>
+        <w:rPr>
+          <w:rStyle w:val="VerbatimChar"/>
+        </w:rPr>
+        <w:t xml:space="preserve">##  Pearson's Chi-squared test</w:t>
+      </w:r>
+      <w:r>
+        <w:br w:type="textWrapping"/>
+      </w:r>
+      <w:r>
+        <w:rPr>
+          <w:rStyle w:val="VerbatimChar"/>
+        </w:rPr>
+        <w:t xml:space="preserve">## </w:t>
+      </w:r>
+      <w:r>
+        <w:br w:type="textWrapping"/>
+      </w:r>
+      <w:r>
+        <w:rPr>
+          <w:rStyle w:val="VerbatimChar"/>
+        </w:rPr>
+        <w:t xml:space="preserve">## data:  legal_joined</w:t>
+      </w:r>
+      <w:r>
+        <w:br w:type="textWrapping"/>
+      </w:r>
+      <w:r>
+        <w:rPr>
+          <w:rStyle w:val="VerbatimChar"/>
+        </w:rPr>
+        <w:t xml:space="preserve">## X-squared = 18.497, df = 4, p-value = 0.0009864</w:t>
+      </w:r>
+    </w:p>
+    <w:p>
+      <w:pPr>
+        <w:pStyle w:val="FirstParagraph"/>
+      </w:pPr>
+      <w:r>
+        <w:t xml:space="preserve">A greater proportion of lobsters are below the legal minimum carapace size than above for all locations. The proportion of legal sized lobsters is smallest at Mohawk Reef as there is rougly 7 times more lobsters as this site that do not meet the legal minimum size. Naples Reef has the largest proportion of legal sized lobsters, roughly half that of the proportion of lobsters below the minimum size.</w:t>
+      </w:r>
+    </w:p>
+    <w:p>
+      <w:pPr>
+        <w:pStyle w:val="BodyText"/>
+      </w:pPr>
+      <w:r>
+        <w:rPr>
+          <w:b/>
+        </w:rPr>
+        <w:t xml:space="preserve">Research Question</w:t>
+      </w:r>
+      <w:r>
+        <w:t xml:space="preserve">: Is perception of UCSB’s responsiveness to family needs dependent on gender?</w:t>
+      </w:r>
+    </w:p>
+    <w:p>
+      <w:pPr>
+        <w:pStyle w:val="BodyText"/>
+      </w:pPr>
+      <w:r>
+        <w:rPr>
+          <w:b/>
+        </w:rPr>
+        <w:t xml:space="preserve">Research Question</w:t>
+      </w:r>
+      <w:r>
+        <w:t xml:space="preserve">: Is there an association between site and proportion of</w:t>
+      </w:r>
+      <w:r>
+        <w:t xml:space="preserve"> </w:t>
+      </w:r>
+      <w:r>
+        <w:t xml:space="preserve">“</w:t>
+      </w:r>
+      <w:r>
+        <w:t xml:space="preserve">legal</w:t>
+      </w:r>
+      <w:r>
+        <w:t xml:space="preserve">”</w:t>
+      </w:r>
+      <w:r>
+        <w:t xml:space="preserve"> </w:t>
+      </w:r>
+      <w:r>
+        <w:t xml:space="preserve">lobsters?</w:t>
+      </w:r>
+    </w:p>
+    <w:p>
+      <w:pPr>
+        <w:pStyle w:val="Heading4"/>
+      </w:pPr>
+      <w:bookmarkStart w:id="24" w:name="hypothesis-testing-chi-square"/>
+      <w:bookmarkEnd w:id="24"/>
+      <w:r>
+        <w:t xml:space="preserve">Hypothesis Testing &amp; Chi Square</w:t>
+      </w:r>
+    </w:p>
+    <w:p>
+      <w:pPr>
+        <w:pStyle w:val="FirstParagraph"/>
+      </w:pPr>
+      <w:r>
+        <w:t xml:space="preserve">Null Hypothesis: Location is independent of proportions of lobsters that are above the legal minimum.</w:t>
+      </w:r>
+      <w:r>
+        <w:t xml:space="preserve"> </w:t>
+      </w:r>
+      <w:r>
+        <w:t xml:space="preserve">Alternative Hypothesis: Proportions of lobsters that are above the minimum size requirement are significantly different between sites.</w:t>
+      </w:r>
+    </w:p>
+    <w:p>
+      <w:pPr>
+        <w:pStyle w:val="BodyText"/>
+      </w:pPr>
+      <w:r>
+        <w:rPr>
+          <w:b/>
+        </w:rPr>
+        <w:t xml:space="preserve">Conclusion</w:t>
+      </w:r>
+      <w:r>
+        <w:t xml:space="preserve">: Proportions of lobsters that are above the minimum size requirement differs significantly by site (</w:t>
+      </w:r>
+      <m:oMath>
+        <m:r>
+          <m:t>χ</m:t>
+        </m:r>
+      </m:oMath>
+      <w:r>
+        <w:rPr>
+          <w:vertAlign w:val="superscript"/>
+        </w:rPr>
+        <w:t xml:space="preserve">2</w:t>
+      </w:r>
+      <w:r>
+        <w:t xml:space="preserve">(4) = 18.497,</w:t>
+      </w:r>
+      <w:r>
+        <w:t xml:space="preserve"> </w:t>
+      </w:r>
+      <w:r>
+        <w:rPr>
+          <w:i/>
+        </w:rPr>
+        <w:t xml:space="preserve">p</w:t>
+      </w:r>
+      <w:r>
+        <w:t xml:space="preserve"> </w:t>
+      </w:r>
+      <w:r>
+        <w:t xml:space="preserve">&lt; 0.001,</w:t>
+      </w:r>
+      <w:r>
+        <w:t xml:space="preserve"> </w:t>
+      </w:r>
+      <m:oMath>
+        <m:r>
+          <m:t>α</m:t>
+        </m:r>
+      </m:oMath>
+      <w:r>
+        <w:t xml:space="preserve"> </w:t>
+      </w:r>
+      <w:r>
+        <w:t xml:space="preserve">= 0.05).</w:t>
+      </w:r>
+    </w:p>
+    <w:p>
+      <w:pPr>
+        <w:pStyle w:val="SourceCode"/>
+      </w:pPr>
+      <w:r>
+        <w:rPr>
+          <w:rStyle w:val="NormalTok"/>
+        </w:rPr>
+        <w:t xml:space="preserve">legal_chi</w:t>
+      </w:r>
+      <w:r>
+        <w:rPr>
+          <w:rStyle w:val="OperatorTok"/>
+        </w:rPr>
+        <w:t xml:space="preserve">$</w:t>
+      </w:r>
+      <w:r>
+        <w:rPr>
+          <w:rStyle w:val="NormalTok"/>
+        </w:rPr>
+        <w:t xml:space="preserve">observed</w:t>
+      </w:r>
+    </w:p>
+    <w:p>
+      <w:pPr>
+        <w:pStyle w:val="SourceCode"/>
+      </w:pPr>
+      <w:r>
+        <w:rPr>
+          <w:rStyle w:val="VerbatimChar"/>
+        </w:rPr>
+        <w:t xml:space="preserve">##                legal illegal</w:t>
+      </w:r>
+      <w:r>
+        <w:br w:type="textWrapping"/>
+      </w:r>
+      <w:r>
+        <w:rPr>
+          <w:rStyle w:val="VerbatimChar"/>
+        </w:rPr>
+        <w:t xml:space="preserve">## Arroyo Quemado    16      51</w:t>
+      </w:r>
+      <w:r>
+        <w:br w:type="textWrapping"/>
+      </w:r>
+      <w:r>
+        <w:rPr>
+          <w:rStyle w:val="VerbatimChar"/>
+        </w:rPr>
+        <w:t xml:space="preserve">## Carpenteria      179     526</w:t>
+      </w:r>
+      <w:r>
+        <w:br w:type="textWrapping"/>
+      </w:r>
+      <w:r>
+        <w:rPr>
+          <w:rStyle w:val="VerbatimChar"/>
+        </w:rPr>
+        <w:t xml:space="preserve">## Isla Vista       130     476</w:t>
+      </w:r>
+      <w:r>
+        <w:br w:type="textWrapping"/>
+      </w:r>
+      <w:r>
+        <w:rPr>
+          <w:rStyle w:val="VerbatimChar"/>
+        </w:rPr>
+        <w:t xml:space="preserve">## Mohawk Reef       24     154</w:t>
+      </w:r>
+      <w:r>
+        <w:br w:type="textWrapping"/>
+      </w:r>
+      <w:r>
+        <w:rPr>
+          <w:rStyle w:val="VerbatimChar"/>
+        </w:rPr>
+        <w:t xml:space="preserve">## Naples Reef       37      75</w:t>
+      </w:r>
+    </w:p>
+    <w:p>
+      <w:pPr>
+        <w:pStyle w:val="SourceCode"/>
+      </w:pPr>
+      <w:r>
+        <w:rPr>
+          <w:rStyle w:val="KeywordTok"/>
+        </w:rPr>
+        <w:t xml:space="preserve">round</w:t>
+      </w:r>
+      <w:r>
+        <w:rPr>
+          <w:rStyle w:val="NormalTok"/>
+        </w:rPr>
+        <w:t xml:space="preserve">(legal_chi</w:t>
+      </w:r>
+      <w:r>
+        <w:rPr>
+          <w:rStyle w:val="OperatorTok"/>
+        </w:rPr>
+        <w:t xml:space="preserve">$</w:t>
+      </w:r>
+      <w:r>
+        <w:rPr>
+          <w:rStyle w:val="NormalTok"/>
+        </w:rPr>
+        <w:t xml:space="preserve">expected,</w:t>
+      </w:r>
+      <w:r>
+        <w:rPr>
+          <w:rStyle w:val="DecValTok"/>
+        </w:rPr>
+        <w:t xml:space="preserve">0</w:t>
+      </w:r>
+      <w:r>
+        <w:rPr>
+          <w:rStyle w:val="NormalTok"/>
+        </w:rPr>
+        <w:t xml:space="preserve">)</w:t>
+      </w:r>
+    </w:p>
+    <w:p>
+      <w:pPr>
+        <w:pStyle w:val="SourceCode"/>
+      </w:pPr>
+      <w:r>
+        <w:rPr>
+          <w:rStyle w:val="VerbatimChar"/>
+        </w:rPr>
+        <w:t xml:space="preserve">##                legal illegal</w:t>
+      </w:r>
+      <w:r>
+        <w:br w:type="textWrapping"/>
+      </w:r>
+      <w:r>
+        <w:rPr>
+          <w:rStyle w:val="VerbatimChar"/>
+        </w:rPr>
+        <w:t xml:space="preserve">## Arroyo Quemado    16      51</w:t>
+      </w:r>
+      <w:r>
+        <w:br w:type="textWrapping"/>
+      </w:r>
+      <w:r>
+        <w:rPr>
+          <w:rStyle w:val="VerbatimChar"/>
+        </w:rPr>
+        <w:t xml:space="preserve">## Carpenteria      163     542</w:t>
+      </w:r>
+      <w:r>
+        <w:br w:type="textWrapping"/>
+      </w:r>
+      <w:r>
+        <w:rPr>
+          <w:rStyle w:val="VerbatimChar"/>
+        </w:rPr>
+        <w:t xml:space="preserve">## Isla Vista       140     466</w:t>
+      </w:r>
+      <w:r>
+        <w:br w:type="textWrapping"/>
+      </w:r>
+      <w:r>
+        <w:rPr>
+          <w:rStyle w:val="VerbatimChar"/>
+        </w:rPr>
+        <w:t xml:space="preserve">## Mohawk Reef       41     137</w:t>
+      </w:r>
+      <w:r>
+        <w:br w:type="textWrapping"/>
+      </w:r>
+      <w:r>
+        <w:rPr>
+          <w:rStyle w:val="VerbatimChar"/>
+        </w:rPr>
+        <w:t xml:space="preserve">## Naples Reef       26      86</w:t>
+      </w:r>
+    </w:p>
+    <w:p>
+      <w:pPr>
+        <w:pStyle w:val="SourceCode"/>
+      </w:pPr>
+      <w:r>
+        <w:rPr>
+          <w:rStyle w:val="NormalTok"/>
+        </w:rPr>
+        <w:t xml:space="preserve">legal_chi</w:t>
+      </w:r>
+      <w:r>
+        <w:rPr>
+          <w:rStyle w:val="OperatorTok"/>
+        </w:rPr>
+        <w:t xml:space="preserve">$</w:t>
+      </w:r>
+      <w:r>
+        <w:rPr>
+          <w:rStyle w:val="NormalTok"/>
+        </w:rPr>
+        <w:t xml:space="preserve">stdres </w:t>
+      </w:r>
+      <w:r>
+        <w:rPr>
+          <w:rStyle w:val="CommentTok"/>
+        </w:rPr>
+        <w:t xml:space="preserve">#if standardized residuals are &gt;2 this might be driving the significant finding</w:t>
+      </w:r>
+    </w:p>
+    <w:p>
+      <w:pPr>
+        <w:pStyle w:val="SourceCode"/>
+      </w:pPr>
+      <w:r>
+        <w:rPr>
+          <w:rStyle w:val="VerbatimChar"/>
+        </w:rPr>
+        <w:t xml:space="preserve">##                     legal    illegal</w:t>
+      </w:r>
+      <w:r>
+        <w:br w:type="textWrapping"/>
+      </w:r>
+      <w:r>
+        <w:rPr>
+          <w:rStyle w:val="VerbatimChar"/>
+        </w:rPr>
+        <w:t xml:space="preserve">## Arroyo Quemado  0.1464223 -0.1464223</w:t>
+      </w:r>
+      <w:r>
+        <w:br w:type="textWrapping"/>
+      </w:r>
+      <w:r>
+        <w:rPr>
+          <w:rStyle w:val="VerbatimChar"/>
+        </w:rPr>
+        <w:t xml:space="preserve">## Carpenteria     1.8631463 -1.8631463</w:t>
+      </w:r>
+      <w:r>
+        <w:br w:type="textWrapping"/>
+      </w:r>
+      <w:r>
+        <w:rPr>
+          <w:rStyle w:val="VerbatimChar"/>
+        </w:rPr>
+        <w:t xml:space="preserve">## Isla Vista     -1.2357993  1.2357993</w:t>
+      </w:r>
+      <w:r>
+        <w:br w:type="textWrapping"/>
+      </w:r>
+      <w:r>
+        <w:rPr>
+          <w:rStyle w:val="VerbatimChar"/>
+        </w:rPr>
+        <w:t xml:space="preserve">## Mohawk Reef    -3.2327773  3.2327773</w:t>
+      </w:r>
+      <w:r>
+        <w:br w:type="textWrapping"/>
+      </w:r>
+      <w:r>
+        <w:rPr>
+          <w:rStyle w:val="VerbatimChar"/>
+        </w:rPr>
+        <w:t xml:space="preserve">## Naples Reef     2.5706474 -2.5706474</w:t>
+      </w:r>
+    </w:p>
+    <w:p>
+      <w:pPr>
+        <w:pStyle w:val="FirstParagraph"/>
+      </w:pPr>
+      <w:r>
+        <w:t xml:space="preserve">Naples and Mohawk Reefs might be driving significance.</w:t>
+      </w:r>
+    </w:p>
+    <w:p>
+      <w:pPr>
+        <w:pStyle w:val="SourceCode"/>
+      </w:pPr>
+      <w:r>
+        <w:rPr>
+          <w:rStyle w:val="NormalTok"/>
+        </w:rPr>
+        <w:t xml:space="preserve">legal_expand &lt;-</w:t>
+      </w:r>
+      <w:r>
+        <w:rPr>
+          <w:rStyle w:val="StringTok"/>
+        </w:rPr>
+        <w:t xml:space="preserve"> </w:t>
+      </w:r>
+      <w:r>
+        <w:rPr>
+          <w:rStyle w:val="KeywordTok"/>
+        </w:rPr>
+        <w:t xml:space="preserve">data.frame</w:t>
+      </w:r>
+      <w:r>
+        <w:rPr>
+          <w:rStyle w:val="NormalTok"/>
+        </w:rPr>
+        <w:t xml:space="preserve">(</w:t>
+      </w:r>
+      <w:r>
+        <w:rPr>
+          <w:rStyle w:val="KeywordTok"/>
+        </w:rPr>
+        <w:t xml:space="preserve">expand.grid</w:t>
+      </w:r>
+      <w:r>
+        <w:rPr>
+          <w:rStyle w:val="NormalTok"/>
+        </w:rPr>
+        <w:t xml:space="preserve">(</w:t>
+      </w:r>
+      <w:r>
+        <w:rPr>
+          <w:rStyle w:val="KeywordTok"/>
+        </w:rPr>
+        <w:t xml:space="preserve">rownames</w:t>
+      </w:r>
+      <w:r>
+        <w:rPr>
+          <w:rStyle w:val="NormalTok"/>
+        </w:rPr>
+        <w:t xml:space="preserve">(prop), </w:t>
+      </w:r>
+      <w:r>
+        <w:rPr>
+          <w:rStyle w:val="KeywordTok"/>
+        </w:rPr>
+        <w:t xml:space="preserve">colnames</w:t>
+      </w:r>
+      <w:r>
+        <w:rPr>
+          <w:rStyle w:val="NormalTok"/>
+        </w:rPr>
+        <w:t xml:space="preserve">(prop)), </w:t>
+      </w:r>
+      <w:r>
+        <w:rPr>
+          <w:rStyle w:val="DataTypeTok"/>
+        </w:rPr>
+        <w:t xml:space="preserve">value =</w:t>
+      </w:r>
+      <w:r>
+        <w:rPr>
+          <w:rStyle w:val="NormalTok"/>
+        </w:rPr>
+        <w:t xml:space="preserve"> </w:t>
+      </w:r>
+      <w:r>
+        <w:rPr>
+          <w:rStyle w:val="KeywordTok"/>
+        </w:rPr>
+        <w:t xml:space="preserve">c</w:t>
+      </w:r>
+      <w:r>
+        <w:rPr>
+          <w:rStyle w:val="NormalTok"/>
+        </w:rPr>
+        <w:t xml:space="preserve">(prop)) </w:t>
+      </w:r>
+      <w:r>
+        <w:rPr>
+          <w:rStyle w:val="CommentTok"/>
+        </w:rPr>
+        <w:t xml:space="preserve"># moves from a contigency table format to an expanded table format where we can expand either row or column and then by what value</w:t>
+      </w:r>
+      <w:r>
+        <w:br w:type="textWrapping"/>
+      </w:r>
+      <w:r>
+        <w:br w:type="textWrapping"/>
+      </w:r>
+      <w:r>
+        <w:rPr>
+          <w:rStyle w:val="KeywordTok"/>
+        </w:rPr>
+        <w:t xml:space="preserve">colnames</w:t>
+      </w:r>
+      <w:r>
+        <w:rPr>
+          <w:rStyle w:val="NormalTok"/>
+        </w:rPr>
+        <w:t xml:space="preserve">(legal_expand) &lt;-</w:t>
+      </w:r>
+      <w:r>
+        <w:rPr>
+          <w:rStyle w:val="StringTok"/>
+        </w:rPr>
+        <w:t xml:space="preserve"> </w:t>
+      </w:r>
+      <w:r>
+        <w:rPr>
+          <w:rStyle w:val="KeywordTok"/>
+        </w:rPr>
+        <w:t xml:space="preserve">c</w:t>
+      </w:r>
+      <w:r>
+        <w:rPr>
+          <w:rStyle w:val="NormalTok"/>
+        </w:rPr>
+        <w:t xml:space="preserve">(</w:t>
+      </w:r>
+      <w:r>
+        <w:rPr>
+          <w:rStyle w:val="StringTok"/>
+        </w:rPr>
+        <w:t xml:space="preserve">"Site"</w:t>
+      </w:r>
+      <w:r>
+        <w:rPr>
+          <w:rStyle w:val="NormalTok"/>
+        </w:rPr>
+        <w:t xml:space="preserve">,</w:t>
+      </w:r>
+      <w:r>
+        <w:rPr>
+          <w:rStyle w:val="StringTok"/>
+        </w:rPr>
+        <w:t xml:space="preserve">"Legality"</w:t>
+      </w:r>
+      <w:r>
+        <w:rPr>
+          <w:rStyle w:val="NormalTok"/>
+        </w:rPr>
+        <w:t xml:space="preserve">,</w:t>
+      </w:r>
+      <w:r>
+        <w:rPr>
+          <w:rStyle w:val="StringTok"/>
+        </w:rPr>
+        <w:t xml:space="preserve">"Proportion"</w:t>
+      </w:r>
+      <w:r>
+        <w:rPr>
+          <w:rStyle w:val="NormalTok"/>
+        </w:rPr>
+        <w:t xml:space="preserve">)</w:t>
+      </w:r>
+      <w:r>
+        <w:br w:type="textWrapping"/>
+      </w:r>
+      <w:r>
+        <w:rPr>
+          <w:rStyle w:val="KeywordTok"/>
+        </w:rPr>
+        <w:t xml:space="preserve">View</w:t>
+      </w:r>
+      <w:r>
+        <w:rPr>
+          <w:rStyle w:val="NormalTok"/>
+        </w:rPr>
+        <w:t xml:space="preserve">(legal_expand)</w:t>
+      </w:r>
+      <w:r>
+        <w:br w:type="textWrapping"/>
+      </w:r>
+      <w:r>
+        <w:br w:type="textWrapping"/>
+      </w:r>
+      <w:r>
+        <w:rPr>
+          <w:rStyle w:val="NormalTok"/>
+        </w:rPr>
+        <w:t xml:space="preserve">stacked_legal &lt;-</w:t>
+      </w:r>
+      <w:r>
+        <w:rPr>
+          <w:rStyle w:val="StringTok"/>
+        </w:rPr>
+        <w:t xml:space="preserve"> </w:t>
+      </w:r>
+      <w:r>
+        <w:rPr>
+          <w:rStyle w:val="KeywordTok"/>
+        </w:rPr>
+        <w:t xml:space="preserve">ggplot</w:t>
+      </w:r>
+      <w:r>
+        <w:rPr>
+          <w:rStyle w:val="NormalTok"/>
+        </w:rPr>
+        <w:t xml:space="preserve">(legal_expand, </w:t>
+      </w:r>
+      <w:r>
+        <w:rPr>
+          <w:rStyle w:val="KeywordTok"/>
+        </w:rPr>
+        <w:t xml:space="preserve">aes</w:t>
+      </w:r>
+      <w:r>
+        <w:rPr>
+          <w:rStyle w:val="NormalTok"/>
+        </w:rPr>
+        <w:t xml:space="preserve">(</w:t>
+      </w:r>
+      <w:r>
+        <w:rPr>
+          <w:rStyle w:val="DataTypeTok"/>
+        </w:rPr>
+        <w:t xml:space="preserve">x =</w:t>
+      </w:r>
+      <w:r>
+        <w:rPr>
+          <w:rStyle w:val="NormalTok"/>
+        </w:rPr>
+        <w:t xml:space="preserve"> Site, </w:t>
+      </w:r>
+      <w:r>
+        <w:rPr>
+          <w:rStyle w:val="DataTypeTok"/>
+        </w:rPr>
+        <w:t xml:space="preserve">y =</w:t>
+      </w:r>
+      <w:r>
+        <w:rPr>
+          <w:rStyle w:val="NormalTok"/>
+        </w:rPr>
+        <w:t xml:space="preserve"> Proportion)) </w:t>
+      </w:r>
+      <w:r>
+        <w:rPr>
+          <w:rStyle w:val="OperatorTok"/>
+        </w:rPr>
+        <w:t xml:space="preserve">+</w:t>
+      </w:r>
+      <w:r>
+        <w:br w:type="textWrapping"/>
+      </w:r>
+      <w:r>
+        <w:rPr>
+          <w:rStyle w:val="StringTok"/>
+        </w:rPr>
+        <w:t xml:space="preserve">  </w:t>
+      </w:r>
+      <w:r>
+        <w:rPr>
+          <w:rStyle w:val="KeywordTok"/>
+        </w:rPr>
+        <w:t xml:space="preserve">geom_col</w:t>
+      </w:r>
+      <w:r>
+        <w:rPr>
+          <w:rStyle w:val="NormalTok"/>
+        </w:rPr>
+        <w:t xml:space="preserve">(</w:t>
+      </w:r>
+      <w:r>
+        <w:rPr>
+          <w:rStyle w:val="KeywordTok"/>
+        </w:rPr>
+        <w:t xml:space="preserve">aes</w:t>
+      </w:r>
+      <w:r>
+        <w:rPr>
+          <w:rStyle w:val="NormalTok"/>
+        </w:rPr>
+        <w:t xml:space="preserve">(</w:t>
+      </w:r>
+      <w:r>
+        <w:rPr>
+          <w:rStyle w:val="DataTypeTok"/>
+        </w:rPr>
+        <w:t xml:space="preserve">fill =</w:t>
+      </w:r>
+      <w:r>
+        <w:rPr>
+          <w:rStyle w:val="NormalTok"/>
+        </w:rPr>
+        <w:t xml:space="preserve"> Legality), </w:t>
+      </w:r>
+      <w:r>
+        <w:rPr>
+          <w:rStyle w:val="DataTypeTok"/>
+        </w:rPr>
+        <w:t xml:space="preserve">width =</w:t>
+      </w:r>
+      <w:r>
+        <w:rPr>
+          <w:rStyle w:val="NormalTok"/>
+        </w:rPr>
+        <w:t xml:space="preserve"> </w:t>
+      </w:r>
+      <w:r>
+        <w:rPr>
+          <w:rStyle w:val="FloatTok"/>
+        </w:rPr>
+        <w:t xml:space="preserve">0.5</w:t>
+      </w:r>
+      <w:r>
+        <w:rPr>
+          <w:rStyle w:val="NormalTok"/>
+        </w:rPr>
+        <w:t xml:space="preserve">) </w:t>
+      </w:r>
+      <w:r>
+        <w:rPr>
+          <w:rStyle w:val="OperatorTok"/>
+        </w:rPr>
+        <w:t xml:space="preserve">+</w:t>
+      </w:r>
+      <w:r>
+        <w:br w:type="textWrapping"/>
+      </w:r>
+      <w:r>
+        <w:rPr>
+          <w:rStyle w:val="StringTok"/>
+        </w:rPr>
+        <w:t xml:space="preserve">  </w:t>
+      </w:r>
+      <w:r>
+        <w:rPr>
+          <w:rStyle w:val="KeywordTok"/>
+        </w:rPr>
+        <w:t xml:space="preserve">theme_classic</w:t>
+      </w:r>
+      <w:r>
+        <w:rPr>
+          <w:rStyle w:val="NormalTok"/>
+        </w:rPr>
+        <w:t xml:space="preserve">() </w:t>
+      </w:r>
+      <w:r>
+        <w:rPr>
+          <w:rStyle w:val="OperatorTok"/>
+        </w:rPr>
+        <w:t xml:space="preserve">+</w:t>
+      </w:r>
+      <w:r>
+        <w:br w:type="textWrapping"/>
+      </w:r>
+      <w:r>
+        <w:rPr>
+          <w:rStyle w:val="StringTok"/>
+        </w:rPr>
+        <w:t xml:space="preserve">  </w:t>
+      </w:r>
+      <w:r>
+        <w:rPr>
+          <w:rStyle w:val="KeywordTok"/>
+        </w:rPr>
+        <w:t xml:space="preserve">coord_flip</w:t>
+      </w:r>
+      <w:r>
+        <w:rPr>
+          <w:rStyle w:val="NormalTok"/>
+        </w:rPr>
+        <w:t xml:space="preserve">()</w:t>
+      </w:r>
+      <w:r>
+        <w:br w:type="textWrapping"/>
+      </w:r>
+      <w:r>
+        <w:br w:type="textWrapping"/>
+      </w:r>
+      <w:r>
+        <w:rPr>
+          <w:rStyle w:val="NormalTok"/>
+        </w:rPr>
+        <w:t xml:space="preserve">stacked_legal</w:t>
+      </w:r>
+    </w:p>
+    <w:p>
+      <w:pPr>
+        <w:pStyle w:val="FirstParagraph"/>
+      </w:pPr>
+      <w:r>
+        <w:drawing>
+          <wp:inline>
+            <wp:extent cx="4620126" cy="3696101"/>
+            <wp:effectExtent b="0" l="0" r="0" t="0"/>
+            <wp:docPr descr="" title="" id="1" name="Picture"/>
+            <a:graphic>
+              <a:graphicData uri="http://schemas.openxmlformats.org/drawingml/2006/picture">
+                <pic:pic>
+                  <pic:nvPicPr>
+                    <pic:cNvPr descr="assignment4_rmk_files/figure-docx/unnamed-chunk-7-1.png" id="0" name="Picture"/>
+                    <pic:cNvPicPr>
+                      <a:picLocks noChangeArrowheads="1" noChangeAspect="1"/>
+                    </pic:cNvPicPr>
+                  </pic:nvPicPr>
+                  <pic:blipFill>
+                    <a:blip r:embed="rId25"/>
+                    <a:stretch>
+                      <a:fillRect/>
+                    </a:stretch>
+                  </pic:blipFill>
+                  <pic:spPr bwMode="auto">
+                    <a:xfrm>
+                      <a:off x="0" y="0"/>
+                      <a:ext cx="4620126" cy="3696101"/>
+                    </a:xfrm>
+                    <a:prstGeom prst="rect">
+                      <a:avLst/>
+                    </a:prstGeom>
+                    <a:noFill/>
+                    <a:ln w="9525">
+                      <a:noFill/>
+                      <a:headEnd/>
+                      <a:tailEnd/>
+                    </a:ln>
+                  </pic:spPr>
+                </pic:pic>
+              </a:graphicData>
+            </a:graphic>
+          </wp:inline>
+        </w:drawing>
       </w:r>
     </w:p>
     <w:sectPr/>
@@ -5087,7 +6711,7 @@
     </w:lvl>
   </w:abstractNum>
   <w:abstractNum w:abstractNumId="990">
-    <w:nsid w:val="639d853a"/>
+    <w:nsid w:val="94466495"/>
     <w:multiLevelType w:val="multilevel"/>
     <w:lvl w:ilvl="0">
       <w:numFmt w:val="bullet"/>

</xml_diff>

<commit_message>
fixed conclusions in #4
</commit_message>
<xml_diff>
--- a/assignment4_rmk.docx
+++ b/assignment4_rmk.docx
@@ -2318,7 +2318,7 @@
         <w:t xml:space="preserve"> </w:t>
       </w:r>
       <w:r>
-        <w:t xml:space="preserve">Commerical lobster trap float counts are recorded every two to four weeks during the lobster fishing season (October to March). The abundance of lobster trap buoys are an indicator of fishing pressure. Since Naples Reef and Isla Vista are within Marine Protected Areas, tehre are no commerical trap floats deployed. Source: Reed, D. 2017. SBC LTER: Reef: Abundance, size and fishing effort for California Spiny Lobster (Panulirus interruptus), ongoing since 2012. Santa Barbara Coastal Long Term Ecological Research Project.</w:t>
+        <w:t xml:space="preserve">Commerical lobster trap float counts are recorded every two to four weeks during the lobster fishing season (October to March). The abundance of lobster trap buoys are an indicator of fishing pressure. Since Naples Reef and Isla Vista are within Marine Protected Areas, there are no commerical trap floats deployed. Source: Reed, D. 2017. SBC LTER: Reef: Abundance, size and fishing effort for California Spiny Lobster (Panulirus interruptus), ongoing since 2012. Santa Barbara Coastal Long Term Ecological Research Project.</w:t>
       </w:r>
     </w:p>
     <w:p>
@@ -9743,20 +9743,6 @@
         <w:t xml:space="preserve">Research Question</w:t>
       </w:r>
       <w:r>
-        <w:t xml:space="preserve">: Is perception of UCSB’s responsiveness to family needs dependent on gender?</w:t>
-      </w:r>
-    </w:p>
-    <w:p>
-      <w:pPr>
-        <w:pStyle w:val="BodyText"/>
-      </w:pPr>
-      <w:r>
-        <w:rPr>
-          <w:b/>
-        </w:rPr>
-        <w:t xml:space="preserve">Research Question</w:t>
-      </w:r>
-      <w:r>
         <w:t xml:space="preserve">: Is there an association between site and proportion of</w:t>
       </w:r>
       <w:r>
@@ -9827,7 +9813,7 @@
         <w:t xml:space="preserve">2</w:t>
       </w:r>
       <w:r>
-        <w:t xml:space="preserve">(4) = 0.117, `r {round(legal_chi$p.value, 3)},</w:t>
+        <w:t xml:space="preserve">(4) = 0.117, p-value = 0.998,</w:t>
       </w:r>
       <w:r>
         <w:t xml:space="preserve"> </w:t>
@@ -10649,7 +10635,7 @@
     </w:lvl>
   </w:abstractNum>
   <w:abstractNum w:abstractNumId="990">
-    <w:nsid w:val="583fac5a"/>
+    <w:nsid w:val="ffb224b5"/>
     <w:multiLevelType w:val="multilevel"/>
     <w:lvl w:ilvl="0">
       <w:numFmt w:val="bullet"/>

</xml_diff>

<commit_message>
did f and t test for all sites in #3
</commit_message>
<xml_diff>
--- a/assignment4_rmk.docx
+++ b/assignment4_rmk.docx
@@ -8530,13 +8530,48 @@
         <w:pStyle w:val="BodyText"/>
       </w:pPr>
       <w:r>
-        <w:t xml:space="preserve">Significance result for MPA t.test between 2012 and 2017:</w:t>
-      </w:r>
-      <w:r>
-        <w:t xml:space="preserve"> </w:t>
-      </w:r>
-      <w:r>
-        <w:t xml:space="preserve">(t(748) = -1.916, p = 0.056,</w:t>
+        <w:t xml:space="preserve">The sample mean lobster size (</w:t>
+      </w:r>
+      <m:oMath>
+        <m:r>
+          <m:t>m</m:t>
+        </m:r>
+        <m:r>
+          <m:t>m</m:t>
+        </m:r>
+      </m:oMath>
+      <w:r>
+        <w:t xml:space="preserve">) in the</w:t>
+      </w:r>
+      <w:r>
+        <w:t xml:space="preserve"> </w:t>
+      </w:r>
+      <w:r>
+        <w:rPr>
+          <w:i/>
+        </w:rPr>
+        <w:t xml:space="preserve">IVEE</w:t>
+      </w:r>
+      <w:r>
+        <w:t xml:space="preserve"> </w:t>
+      </w:r>
+      <w:r>
+        <w:t xml:space="preserve">were</w:t>
+      </w:r>
+      <w:r>
+        <w:t xml:space="preserve"> </w:t>
+      </w:r>
+      <w:r>
+        <w:rPr>
+          <w:i/>
+        </w:rPr>
+        <w:t xml:space="preserve">NOT significantly</w:t>
+      </w:r>
+      <w:r>
+        <w:t xml:space="preserve"> </w:t>
+      </w:r>
+      <w:r>
+        <w:t xml:space="preserve">different between 2012 (66.1 ± 12.1 mm) and 2017 (71.5 ± 14.3 cm) according to a two-sample Student’s t-test (t(630) = -1.885, p = 0.060,</w:t>
       </w:r>
       <w:r>
         <w:t xml:space="preserve"> </w:t>
@@ -8550,7 +8585,7 @@
         <w:t xml:space="preserve"> </w:t>
       </w:r>
       <w:r>
-        <w:t xml:space="preserve">= 0.05)</w:t>
+        <w:t xml:space="preserve">= 0.05).</w:t>
       </w:r>
     </w:p>
     <w:p>
@@ -8558,13 +8593,48 @@
         <w:pStyle w:val="BodyText"/>
       </w:pPr>
       <w:r>
-        <w:t xml:space="preserve">Significance result for nonMPA t.test between 2012 and 2017:</w:t>
-      </w:r>
-      <w:r>
-        <w:t xml:space="preserve"> </w:t>
-      </w:r>
-      <w:r>
-        <w:t xml:space="preserve">(t(1147) = 2.697, p = 0.007,</w:t>
+        <w:t xml:space="preserve">The sample mean lobster size (</w:t>
+      </w:r>
+      <m:oMath>
+        <m:r>
+          <m:t>m</m:t>
+        </m:r>
+        <m:r>
+          <m:t>m</m:t>
+        </m:r>
+      </m:oMath>
+      <w:r>
+        <w:t xml:space="preserve">) in the</w:t>
+      </w:r>
+      <w:r>
+        <w:t xml:space="preserve"> </w:t>
+      </w:r>
+      <w:r>
+        <w:rPr>
+          <w:i/>
+        </w:rPr>
+        <w:t xml:space="preserve">NAPL</w:t>
+      </w:r>
+      <w:r>
+        <w:t xml:space="preserve"> </w:t>
+      </w:r>
+      <w:r>
+        <w:t xml:space="preserve">were</w:t>
+      </w:r>
+      <w:r>
+        <w:t xml:space="preserve"> </w:t>
+      </w:r>
+      <w:r>
+        <w:rPr>
+          <w:i/>
+        </w:rPr>
+        <w:t xml:space="preserve">NOT significantly</w:t>
+      </w:r>
+      <w:r>
+        <w:t xml:space="preserve"> </w:t>
+      </w:r>
+      <w:r>
+        <w:t xml:space="preserve">different between 2012 (73 ± 11.7 mm) and 2017 (76.2 ± 11.4 cm) according to a two-sample Student’s t-test (t(116) = -0.676, p = 0.500,</w:t>
       </w:r>
       <w:r>
         <w:t xml:space="preserve"> </w:t>
@@ -8578,33 +8648,196 @@
         <w:t xml:space="preserve"> </w:t>
       </w:r>
       <w:r>
-        <w:t xml:space="preserve">= 0.05)</w:t>
-      </w:r>
-      <w:r>
-        <w:t xml:space="preserve"> </w:t>
-      </w:r>
-      <w:r>
-        <w:t xml:space="preserve">effect size small:</w:t>
-      </w:r>
-      <w:r>
-        <w:t xml:space="preserve"> </w:t>
-      </w:r>
-      <w:r>
-        <w:t xml:space="preserve">(Cohen’s</w:t>
-      </w:r>
-      <w:r>
-        <w:t xml:space="preserve"> </w:t>
+        <w:t xml:space="preserve">= 0.05).</w:t>
+      </w:r>
+    </w:p>
+    <w:p>
+      <w:pPr>
+        <w:pStyle w:val="BodyText"/>
+      </w:pPr>
+      <w:r>
+        <w:t xml:space="preserve">The sample mean lobster size (</w:t>
       </w:r>
       <m:oMath>
         <m:r>
-          <m:t>d</m:t>
+          <m:t>m</m:t>
+        </m:r>
+        <m:r>
+          <m:t>m</m:t>
         </m:r>
       </m:oMath>
       <w:r>
-        <w:t xml:space="preserve"> </w:t>
-      </w:r>
-      <w:r>
-        <w:t xml:space="preserve">= 0.21)</w:t>
+        <w:t xml:space="preserve">) in the</w:t>
+      </w:r>
+      <w:r>
+        <w:t xml:space="preserve"> </w:t>
+      </w:r>
+      <w:r>
+        <w:rPr>
+          <w:i/>
+        </w:rPr>
+        <w:t xml:space="preserve">MOHK</w:t>
+      </w:r>
+      <w:r>
+        <w:t xml:space="preserve"> </w:t>
+      </w:r>
+      <w:r>
+        <w:t xml:space="preserve">were</w:t>
+      </w:r>
+      <w:r>
+        <w:t xml:space="preserve"> </w:t>
+      </w:r>
+      <w:r>
+        <w:rPr>
+          <w:i/>
+        </w:rPr>
+        <w:t xml:space="preserve">significantly</w:t>
+      </w:r>
+      <w:r>
+        <w:t xml:space="preserve"> </w:t>
+      </w:r>
+      <w:r>
+        <w:t xml:space="preserve">different between 2012 (77.3 ± 10.6 mm) and 2017 (72 ± 9.28 cm) according to a two-sample Student’s t-test (t(259) = 4.069, p &lt; 0.001,</w:t>
+      </w:r>
+      <w:r>
+        <w:t xml:space="preserve"> </w:t>
+      </w:r>
+      <m:oMath>
+        <m:r>
+          <m:t>α</m:t>
+        </m:r>
+      </m:oMath>
+      <w:r>
+        <w:t xml:space="preserve"> </w:t>
+      </w:r>
+      <w:r>
+        <w:t xml:space="preserve">= 0.05). Additionally, the effect size is medium</w:t>
+      </w:r>
+    </w:p>
+    <w:p>
+      <w:pPr>
+        <w:pStyle w:val="BodyText"/>
+      </w:pPr>
+      <w:r>
+        <w:t xml:space="preserve">The sample mean lobster size (</w:t>
+      </w:r>
+      <m:oMath>
+        <m:r>
+          <m:t>m</m:t>
+        </m:r>
+        <m:r>
+          <m:t>m</m:t>
+        </m:r>
+      </m:oMath>
+      <w:r>
+        <w:t xml:space="preserve">) in the</w:t>
+      </w:r>
+      <w:r>
+        <w:t xml:space="preserve"> </w:t>
+      </w:r>
+      <w:r>
+        <w:rPr>
+          <w:i/>
+        </w:rPr>
+        <w:t xml:space="preserve">CARP</w:t>
+      </w:r>
+      <w:r>
+        <w:t xml:space="preserve"> </w:t>
+      </w:r>
+      <w:r>
+        <w:t xml:space="preserve">were</w:t>
+      </w:r>
+      <w:r>
+        <w:t xml:space="preserve"> </w:t>
+      </w:r>
+      <w:r>
+        <w:rPr>
+          <w:i/>
+        </w:rPr>
+        <w:t xml:space="preserve">NOT significantly</w:t>
+      </w:r>
+      <w:r>
+        <w:t xml:space="preserve"> </w:t>
+      </w:r>
+      <w:r>
+        <w:t xml:space="preserve">different between 2012 (74.4 ± 14.6 mm) and 2017 (72.2 ± 13.2 cm) according to a two-sample Student’s t-test (t(781) = 1.336, p = 0.182,</w:t>
+      </w:r>
+      <w:r>
+        <w:t xml:space="preserve"> </w:t>
+      </w:r>
+      <m:oMath>
+        <m:r>
+          <m:t>α</m:t>
+        </m:r>
+      </m:oMath>
+      <w:r>
+        <w:t xml:space="preserve"> </w:t>
+      </w:r>
+      <w:r>
+        <w:t xml:space="preserve">= 0.05).</w:t>
+      </w:r>
+    </w:p>
+    <w:p>
+      <w:pPr>
+        <w:pStyle w:val="BodyText"/>
+      </w:pPr>
+      <w:r>
+        <w:t xml:space="preserve">The sample mean lobster size (</w:t>
+      </w:r>
+      <m:oMath>
+        <m:r>
+          <m:t>m</m:t>
+        </m:r>
+        <m:r>
+          <m:t>m</m:t>
+        </m:r>
+      </m:oMath>
+      <w:r>
+        <w:t xml:space="preserve">) in the</w:t>
+      </w:r>
+      <w:r>
+        <w:t xml:space="preserve"> </w:t>
+      </w:r>
+      <w:r>
+        <w:rPr>
+          <w:i/>
+        </w:rPr>
+        <w:t xml:space="preserve">AQUE</w:t>
+      </w:r>
+      <w:r>
+        <w:t xml:space="preserve"> </w:t>
+      </w:r>
+      <w:r>
+        <w:t xml:space="preserve">were</w:t>
+      </w:r>
+      <w:r>
+        <w:t xml:space="preserve"> </w:t>
+      </w:r>
+      <w:r>
+        <w:rPr>
+          <w:i/>
+        </w:rPr>
+        <w:t xml:space="preserve">NOT significantly</w:t>
+      </w:r>
+      <w:r>
+        <w:t xml:space="preserve"> </w:t>
+      </w:r>
+      <w:r>
+        <w:t xml:space="preserve">different between 2012 (71 ± 10.2 mm) and 2017 (73.9 ± 11.9 cm) according to a two-sample Student’s t-test (t(103) = -1.262, p = 0.201,</w:t>
+      </w:r>
+      <w:r>
+        <w:t xml:space="preserve"> </w:t>
+      </w:r>
+      <m:oMath>
+        <m:r>
+          <m:t>α</m:t>
+        </m:r>
+      </m:oMath>
+      <w:r>
+        <w:t xml:space="preserve"> </w:t>
+      </w:r>
+      <w:r>
+        <w:t xml:space="preserve">= 0.05).</w:t>
       </w:r>
     </w:p>
     <w:p>
@@ -10635,7 +10868,7 @@
     </w:lvl>
   </w:abstractNum>
   <w:abstractNum w:abstractNumId="990">
-    <w:nsid w:val="ffb224b5"/>
+    <w:nsid w:val="794a6726"/>
     <w:multiLevelType w:val="multilevel"/>
     <w:lvl w:ilvl="0">
       <w:numFmt w:val="bullet"/>

</xml_diff>

<commit_message>
added regular anova and tukey test...which one do we use??
</commit_message>
<xml_diff>
--- a/assignment4_rmk.docx
+++ b/assignment4_rmk.docx
@@ -5462,9 +5462,323 @@
       </w:pPr>
       <w:r>
         <w:rPr>
+          <w:rStyle w:val="NormalTok"/>
+        </w:rPr>
+        <w:t xml:space="preserve">lobster_anova &lt;-</w:t>
+      </w:r>
+      <w:r>
+        <w:rPr>
+          <w:rStyle w:val="StringTok"/>
+        </w:rPr>
+        <w:t xml:space="preserve"> </w:t>
+      </w:r>
+      <w:r>
+        <w:rPr>
+          <w:rStyle w:val="KeywordTok"/>
+        </w:rPr>
+        <w:t xml:space="preserve">aov</w:t>
+      </w:r>
+      <w:r>
+        <w:rPr>
+          <w:rStyle w:val="NormalTok"/>
+        </w:rPr>
+        <w:t xml:space="preserve">(SIZE </w:t>
+      </w:r>
+      <w:r>
+        <w:rPr>
+          <w:rStyle w:val="OperatorTok"/>
+        </w:rPr>
+        <w:t xml:space="preserve">~</w:t>
+      </w:r>
+      <w:r>
+        <w:rPr>
+          <w:rStyle w:val="StringTok"/>
+        </w:rPr>
+        <w:t xml:space="preserve"> </w:t>
+      </w:r>
+      <w:r>
+        <w:rPr>
+          <w:rStyle w:val="NormalTok"/>
+        </w:rPr>
+        <w:t xml:space="preserve">SITE, </w:t>
+      </w:r>
+      <w:r>
+        <w:rPr>
+          <w:rStyle w:val="DataTypeTok"/>
+        </w:rPr>
+        <w:t xml:space="preserve">data =</w:t>
+      </w:r>
+      <w:r>
+        <w:rPr>
+          <w:rStyle w:val="NormalTok"/>
+        </w:rPr>
+        <w:t xml:space="preserve"> lsa_filt2017)</w:t>
+      </w:r>
+      <w:r>
+        <w:br w:type="textWrapping"/>
+      </w:r>
+      <w:r>
+        <w:rPr>
+          <w:rStyle w:val="KeywordTok"/>
+        </w:rPr>
+        <w:t xml:space="preserve">summary</w:t>
+      </w:r>
+      <w:r>
+        <w:rPr>
+          <w:rStyle w:val="NormalTok"/>
+        </w:rPr>
+        <w:t xml:space="preserve">(lobster_anova)</w:t>
+      </w:r>
+    </w:p>
+    <w:p>
+      <w:pPr>
+        <w:pStyle w:val="SourceCode"/>
+      </w:pPr>
+      <w:r>
+        <w:rPr>
+          <w:rStyle w:val="VerbatimChar"/>
+        </w:rPr>
+        <w:t xml:space="preserve">##               Df Sum Sq Mean Sq F value Pr(&gt;F)   </w:t>
+      </w:r>
+      <w:r>
+        <w:br w:type="textWrapping"/>
+      </w:r>
+      <w:r>
+        <w:rPr>
+          <w:rStyle w:val="VerbatimChar"/>
+        </w:rPr>
+        <w:t xml:space="preserve">## SITE           4   2355   588.6   3.424 0.0085 **</w:t>
+      </w:r>
+      <w:r>
+        <w:br w:type="textWrapping"/>
+      </w:r>
+      <w:r>
+        <w:rPr>
+          <w:rStyle w:val="VerbatimChar"/>
+        </w:rPr>
+        <w:t xml:space="preserve">## Residuals   1663 285871   171.9                  </w:t>
+      </w:r>
+      <w:r>
+        <w:br w:type="textWrapping"/>
+      </w:r>
+      <w:r>
+        <w:rPr>
+          <w:rStyle w:val="VerbatimChar"/>
+        </w:rPr>
+        <w:t xml:space="preserve">## ---</w:t>
+      </w:r>
+      <w:r>
+        <w:br w:type="textWrapping"/>
+      </w:r>
+      <w:r>
+        <w:rPr>
+          <w:rStyle w:val="VerbatimChar"/>
+        </w:rPr>
+        <w:t xml:space="preserve">## Signif. codes:  0 '***' 0.001 '**' 0.01 '*' 0.05 '.' 0.1 ' ' 1</w:t>
+      </w:r>
+    </w:p>
+    <w:p>
+      <w:pPr>
+        <w:pStyle w:val="SourceCode"/>
+      </w:pPr>
+      <w:r>
+        <w:rPr>
+          <w:rStyle w:val="NormalTok"/>
+        </w:rPr>
+        <w:t xml:space="preserve">lobster_tukey &lt;-</w:t>
+      </w:r>
+      <w:r>
+        <w:rPr>
+          <w:rStyle w:val="StringTok"/>
+        </w:rPr>
+        <w:t xml:space="preserve"> </w:t>
+      </w:r>
+      <w:r>
+        <w:rPr>
+          <w:rStyle w:val="KeywordTok"/>
+        </w:rPr>
+        <w:t xml:space="preserve">TukeyHSD</w:t>
+      </w:r>
+      <w:r>
+        <w:rPr>
+          <w:rStyle w:val="NormalTok"/>
+        </w:rPr>
+        <w:t xml:space="preserve">(lobster_anova)</w:t>
+      </w:r>
+      <w:r>
+        <w:br w:type="textWrapping"/>
+      </w:r>
+      <w:r>
+        <w:rPr>
+          <w:rStyle w:val="NormalTok"/>
+        </w:rPr>
+        <w:t xml:space="preserve">lobster_tukey </w:t>
+      </w:r>
+    </w:p>
+    <w:p>
+      <w:pPr>
+        <w:pStyle w:val="SourceCode"/>
+      </w:pPr>
+      <w:r>
+        <w:rPr>
+          <w:rStyle w:val="VerbatimChar"/>
+        </w:rPr>
+        <w:t xml:space="preserve">##   Tukey multiple comparisons of means</w:t>
+      </w:r>
+      <w:r>
+        <w:br w:type="textWrapping"/>
+      </w:r>
+      <w:r>
+        <w:rPr>
+          <w:rStyle w:val="VerbatimChar"/>
+        </w:rPr>
+        <w:t xml:space="preserve">##     95% family-wise confidence level</w:t>
+      </w:r>
+      <w:r>
+        <w:br w:type="textWrapping"/>
+      </w:r>
+      <w:r>
+        <w:rPr>
+          <w:rStyle w:val="VerbatimChar"/>
+        </w:rPr>
+        <w:t xml:space="preserve">## </w:t>
+      </w:r>
+      <w:r>
+        <w:br w:type="textWrapping"/>
+      </w:r>
+      <w:r>
+        <w:rPr>
+          <w:rStyle w:val="VerbatimChar"/>
+        </w:rPr>
+        <w:t xml:space="preserve">## Fit: aov(formula = SIZE ~ SITE, data = lsa_filt2017)</w:t>
+      </w:r>
+      <w:r>
+        <w:br w:type="textWrapping"/>
+      </w:r>
+      <w:r>
+        <w:rPr>
+          <w:rStyle w:val="VerbatimChar"/>
+        </w:rPr>
+        <w:t xml:space="preserve">## </w:t>
+      </w:r>
+      <w:r>
+        <w:br w:type="textWrapping"/>
+      </w:r>
+      <w:r>
+        <w:rPr>
+          <w:rStyle w:val="VerbatimChar"/>
+        </w:rPr>
+        <w:t xml:space="preserve">## $SITE</w:t>
+      </w:r>
+      <w:r>
+        <w:br w:type="textWrapping"/>
+      </w:r>
+      <w:r>
+        <w:rPr>
+          <w:rStyle w:val="VerbatimChar"/>
+        </w:rPr>
+        <w:t xml:space="preserve">##                 diff         lwr      upr     p adj</w:t>
+      </w:r>
+      <w:r>
+        <w:br w:type="textWrapping"/>
+      </w:r>
+      <w:r>
+        <w:rPr>
+          <w:rStyle w:val="VerbatimChar"/>
+        </w:rPr>
+        <w:t xml:space="preserve">## CARP-AQUE -1.6657352 -6.24294710 2.911477 0.8582355</w:t>
+      </w:r>
+      <w:r>
+        <w:br w:type="textWrapping"/>
+      </w:r>
+      <w:r>
+        <w:rPr>
+          <w:rStyle w:val="VerbatimChar"/>
+        </w:rPr>
+        <w:t xml:space="preserve">## IVEE-AQUE -2.4433772 -7.05292315 2.166169 0.5968998</w:t>
+      </w:r>
+      <w:r>
+        <w:br w:type="textWrapping"/>
+      </w:r>
+      <w:r>
+        <w:rPr>
+          <w:rStyle w:val="VerbatimChar"/>
+        </w:rPr>
+        <w:t xml:space="preserve">## MOHK-AQUE -1.8955224 -7.02720717 3.236162 0.8514711</w:t>
+      </w:r>
+      <w:r>
+        <w:br w:type="textWrapping"/>
+      </w:r>
+      <w:r>
+        <w:rPr>
+          <w:rStyle w:val="VerbatimChar"/>
+        </w:rPr>
+        <w:t xml:space="preserve">## NAPL-AQUE  2.3366205 -3.19311600 7.866357 0.7775633</w:t>
+      </w:r>
+      <w:r>
+        <w:br w:type="textWrapping"/>
+      </w:r>
+      <w:r>
+        <w:rPr>
+          <w:rStyle w:val="VerbatimChar"/>
+        </w:rPr>
+        <w:t xml:space="preserve">## IVEE-CARP -0.7776420 -2.76097123 1.205687 0.8216104</w:t>
+      </w:r>
+      <w:r>
+        <w:br w:type="textWrapping"/>
+      </w:r>
+      <w:r>
+        <w:rPr>
+          <w:rStyle w:val="VerbatimChar"/>
+        </w:rPr>
+        <w:t xml:space="preserve">## MOHK-CARP -0.2297872 -3.23309697 2.773523 0.9995765</w:t>
+      </w:r>
+      <w:r>
+        <w:br w:type="textWrapping"/>
+      </w:r>
+      <w:r>
+        <w:rPr>
+          <w:rStyle w:val="VerbatimChar"/>
+        </w:rPr>
+        <w:t xml:space="preserve">## NAPL-CARP  4.0023556  0.36042398 7.644287 0.0228728</w:t>
+      </w:r>
+      <w:r>
+        <w:br w:type="textWrapping"/>
+      </w:r>
+      <w:r>
+        <w:rPr>
+          <w:rStyle w:val="VerbatimChar"/>
+        </w:rPr>
+        <w:t xml:space="preserve">## MOHK-IVEE  0.5478548 -2.50450730 3.600217 0.9882889</w:t>
+      </w:r>
+      <w:r>
+        <w:br w:type="textWrapping"/>
+      </w:r>
+      <w:r>
+        <w:rPr>
+          <w:rStyle w:val="VerbatimChar"/>
+        </w:rPr>
+        <w:t xml:space="preserve">## NAPL-IVEE  4.7799976  1.09751057 8.462485 0.0037001</w:t>
+      </w:r>
+      <w:r>
+        <w:br w:type="textWrapping"/>
+      </w:r>
+      <w:r>
+        <w:rPr>
+          <w:rStyle w:val="VerbatimChar"/>
+        </w:rPr>
+        <w:t xml:space="preserve">## NAPL-MOHK  4.2321429 -0.08607271 8.550358 0.0579286</w:t>
+      </w:r>
+    </w:p>
+    <w:p>
+      <w:pPr>
+        <w:pStyle w:val="SourceCode"/>
+      </w:pPr>
+      <w:r>
+        <w:rPr>
           <w:rStyle w:val="CommentTok"/>
         </w:rPr>
-        <w:t xml:space="preserve">#Result: variances are NOT equal, but largest variance is less than 4 times the smallest variance, so we can still do an ANOVA</w:t>
+        <w:t xml:space="preserve"># There is a significant difference between NAPL-CARP, NAPL-IVEE at alpha=.05</w:t>
       </w:r>
       <w:r>
         <w:br w:type="textWrapping"/>
@@ -8711,7 +9025,7 @@
         <w:t xml:space="preserve"> </w:t>
       </w:r>
       <w:r>
-        <w:t xml:space="preserve">= 0.05). Additionally, the effect size is medium</w:t>
+        <w:t xml:space="preserve">= 0.05). Additionally, the effect size is moderate (Cohen’s d = 0.54).</w:t>
       </w:r>
     </w:p>
     <w:p>
@@ -10069,695 +10383,153 @@
       </w:pPr>
       <w:r>
         <w:rPr>
-          <w:rStyle w:val="NormalTok"/>
-        </w:rPr>
-        <w:t xml:space="preserve">legal_chi</w:t>
-      </w:r>
-      <w:r>
-        <w:rPr>
-          <w:rStyle w:val="OperatorTok"/>
-        </w:rPr>
-        <w:t xml:space="preserve">$</w:t>
-      </w:r>
-      <w:r>
-        <w:rPr>
-          <w:rStyle w:val="NormalTok"/>
-        </w:rPr>
-        <w:t xml:space="preserve">observed</w:t>
-      </w:r>
-    </w:p>
-    <w:p>
-      <w:pPr>
-        <w:pStyle w:val="SourceCode"/>
-      </w:pPr>
-      <w:r>
-        <w:rPr>
-          <w:rStyle w:val="VerbatimChar"/>
-        </w:rPr>
-        <w:t xml:space="preserve">##                legal not legal</w:t>
-      </w:r>
-      <w:r>
-        <w:br w:type="textWrapping"/>
-      </w:r>
-      <w:r>
-        <w:rPr>
-          <w:rStyle w:val="VerbatimChar"/>
-        </w:rPr>
-        <w:t xml:space="preserve">## Arroyo Quemado  0.24      0.76</w:t>
-      </w:r>
-      <w:r>
-        <w:br w:type="textWrapping"/>
-      </w:r>
-      <w:r>
-        <w:rPr>
-          <w:rStyle w:val="VerbatimChar"/>
-        </w:rPr>
-        <w:t xml:space="preserve">## Carpenteria     0.25      0.75</w:t>
-      </w:r>
-      <w:r>
-        <w:br w:type="textWrapping"/>
-      </w:r>
-      <w:r>
-        <w:rPr>
-          <w:rStyle w:val="VerbatimChar"/>
-        </w:rPr>
-        <w:t xml:space="preserve">## Isla Vista      0.21      0.79</w:t>
-      </w:r>
-      <w:r>
-        <w:br w:type="textWrapping"/>
-      </w:r>
-      <w:r>
-        <w:rPr>
-          <w:rStyle w:val="VerbatimChar"/>
-        </w:rPr>
-        <w:t xml:space="preserve">## Mohawk Reef     0.13      0.87</w:t>
-      </w:r>
-      <w:r>
-        <w:br w:type="textWrapping"/>
-      </w:r>
-      <w:r>
-        <w:rPr>
-          <w:rStyle w:val="VerbatimChar"/>
-        </w:rPr>
-        <w:t xml:space="preserve">## Naples Reef     0.33      0.67</w:t>
-      </w:r>
-    </w:p>
-    <w:p>
-      <w:pPr>
-        <w:pStyle w:val="SourceCode"/>
-      </w:pPr>
-      <w:r>
-        <w:rPr>
-          <w:rStyle w:val="KeywordTok"/>
-        </w:rPr>
-        <w:t xml:space="preserve">round</w:t>
-      </w:r>
-      <w:r>
-        <w:rPr>
-          <w:rStyle w:val="NormalTok"/>
-        </w:rPr>
-        <w:t xml:space="preserve">(legal_chi</w:t>
-      </w:r>
-      <w:r>
-        <w:rPr>
-          <w:rStyle w:val="OperatorTok"/>
-        </w:rPr>
-        <w:t xml:space="preserve">$</w:t>
-      </w:r>
-      <w:r>
-        <w:rPr>
-          <w:rStyle w:val="NormalTok"/>
-        </w:rPr>
-        <w:t xml:space="preserve">expected,</w:t>
-      </w:r>
-      <w:r>
-        <w:rPr>
-          <w:rStyle w:val="DecValTok"/>
-        </w:rPr>
-        <w:t xml:space="preserve">0</w:t>
-      </w:r>
-      <w:r>
-        <w:rPr>
-          <w:rStyle w:val="NormalTok"/>
-        </w:rPr>
-        <w:t xml:space="preserve">)</w:t>
-      </w:r>
-    </w:p>
-    <w:p>
-      <w:pPr>
-        <w:pStyle w:val="SourceCode"/>
-      </w:pPr>
-      <w:r>
-        <w:rPr>
-          <w:rStyle w:val="VerbatimChar"/>
-        </w:rPr>
-        <w:t xml:space="preserve">##                legal not legal</w:t>
-      </w:r>
-      <w:r>
-        <w:br w:type="textWrapping"/>
-      </w:r>
-      <w:r>
-        <w:rPr>
-          <w:rStyle w:val="VerbatimChar"/>
-        </w:rPr>
-        <w:t xml:space="preserve">## Arroyo Quemado     0         1</w:t>
-      </w:r>
-      <w:r>
-        <w:br w:type="textWrapping"/>
-      </w:r>
-      <w:r>
-        <w:rPr>
-          <w:rStyle w:val="VerbatimChar"/>
-        </w:rPr>
-        <w:t xml:space="preserve">## Carpenteria        0         1</w:t>
-      </w:r>
-      <w:r>
-        <w:br w:type="textWrapping"/>
-      </w:r>
-      <w:r>
-        <w:rPr>
-          <w:rStyle w:val="VerbatimChar"/>
-        </w:rPr>
-        <w:t xml:space="preserve">## Isla Vista         0         1</w:t>
-      </w:r>
-      <w:r>
-        <w:br w:type="textWrapping"/>
-      </w:r>
-      <w:r>
-        <w:rPr>
-          <w:rStyle w:val="VerbatimChar"/>
-        </w:rPr>
-        <w:t xml:space="preserve">## Mohawk Reef        0         1</w:t>
-      </w:r>
-      <w:r>
-        <w:br w:type="textWrapping"/>
-      </w:r>
-      <w:r>
-        <w:rPr>
-          <w:rStyle w:val="VerbatimChar"/>
-        </w:rPr>
-        <w:t xml:space="preserve">## Naples Reef        0         1</w:t>
-      </w:r>
-    </w:p>
-    <w:p>
-      <w:pPr>
-        <w:pStyle w:val="SourceCode"/>
-      </w:pPr>
-      <w:r>
-        <w:rPr>
-          <w:rStyle w:val="NormalTok"/>
-        </w:rPr>
-        <w:t xml:space="preserve">legal_chi</w:t>
-      </w:r>
-      <w:r>
-        <w:rPr>
-          <w:rStyle w:val="OperatorTok"/>
-        </w:rPr>
-        <w:t xml:space="preserve">$</w:t>
-      </w:r>
-      <w:r>
-        <w:rPr>
-          <w:rStyle w:val="NormalTok"/>
-        </w:rPr>
-        <w:t xml:space="preserve">stdres </w:t>
-      </w:r>
-      <w:r>
-        <w:rPr>
           <w:rStyle w:val="CommentTok"/>
         </w:rPr>
-        <w:t xml:space="preserve">#if standardized residuals are &gt;2 this might be driving the significant finding</w:t>
-      </w:r>
-    </w:p>
-    <w:p>
-      <w:pPr>
-        <w:pStyle w:val="SourceCode"/>
-      </w:pPr>
-      <w:r>
-        <w:rPr>
-          <w:rStyle w:val="VerbatimChar"/>
-        </w:rPr>
-        <w:t xml:space="preserve">##                      legal   not legal</w:t>
-      </w:r>
-      <w:r>
-        <w:br w:type="textWrapping"/>
-      </w:r>
-      <w:r>
-        <w:rPr>
-          <w:rStyle w:val="VerbatimChar"/>
-        </w:rPr>
-        <w:t xml:space="preserve">## Arroyo Quemado  0.02118948 -0.02118948</w:t>
-      </w:r>
-      <w:r>
-        <w:br w:type="textWrapping"/>
-      </w:r>
-      <w:r>
-        <w:rPr>
-          <w:rStyle w:val="VerbatimChar"/>
-        </w:rPr>
-        <w:t xml:space="preserve">## Carpenteria     0.04767634 -0.04767634</w:t>
-      </w:r>
-      <w:r>
-        <w:br w:type="textWrapping"/>
-      </w:r>
-      <w:r>
-        <w:rPr>
-          <w:rStyle w:val="VerbatimChar"/>
-        </w:rPr>
-        <w:t xml:space="preserve">## Isla Vista     -0.05827108  0.05827108</w:t>
-      </w:r>
-      <w:r>
-        <w:br w:type="textWrapping"/>
-      </w:r>
-      <w:r>
-        <w:rPr>
-          <w:rStyle w:val="VerbatimChar"/>
-        </w:rPr>
-        <w:t xml:space="preserve">## Mohawk Reef    -0.27016593  0.27016593</w:t>
-      </w:r>
-      <w:r>
-        <w:br w:type="textWrapping"/>
-      </w:r>
-      <w:r>
-        <w:rPr>
-          <w:rStyle w:val="VerbatimChar"/>
-        </w:rPr>
-        <w:t xml:space="preserve">## Naples Reef     0.25957118 -0.25957118</w:t>
-      </w:r>
-    </w:p>
-    <w:p>
-      <w:pPr>
-        <w:pStyle w:val="SourceCode"/>
-      </w:pPr>
-      <w:r>
-        <w:rPr>
-          <w:rStyle w:val="NormalTok"/>
-        </w:rPr>
-        <w:t xml:space="preserve">legal_expand &lt;-</w:t>
-      </w:r>
-      <w:r>
-        <w:rPr>
-          <w:rStyle w:val="StringTok"/>
-        </w:rPr>
-        <w:t xml:space="preserve"> </w:t>
-      </w:r>
-      <w:r>
-        <w:rPr>
-          <w:rStyle w:val="KeywordTok"/>
-        </w:rPr>
-        <w:t xml:space="preserve">data.frame</w:t>
-      </w:r>
-      <w:r>
-        <w:rPr>
-          <w:rStyle w:val="NormalTok"/>
-        </w:rPr>
-        <w:t xml:space="preserve">(</w:t>
-      </w:r>
-      <w:r>
-        <w:rPr>
-          <w:rStyle w:val="KeywordTok"/>
-        </w:rPr>
-        <w:t xml:space="preserve">expand.grid</w:t>
-      </w:r>
-      <w:r>
-        <w:rPr>
-          <w:rStyle w:val="NormalTok"/>
-        </w:rPr>
-        <w:t xml:space="preserve">(</w:t>
-      </w:r>
-      <w:r>
-        <w:rPr>
-          <w:rStyle w:val="KeywordTok"/>
-        </w:rPr>
-        <w:t xml:space="preserve">rownames</w:t>
-      </w:r>
-      <w:r>
-        <w:rPr>
-          <w:rStyle w:val="NormalTok"/>
-        </w:rPr>
-        <w:t xml:space="preserve">(prop), </w:t>
-      </w:r>
-      <w:r>
-        <w:rPr>
-          <w:rStyle w:val="KeywordTok"/>
-        </w:rPr>
-        <w:t xml:space="preserve">colnames</w:t>
-      </w:r>
-      <w:r>
-        <w:rPr>
-          <w:rStyle w:val="NormalTok"/>
-        </w:rPr>
-        <w:t xml:space="preserve">(prop)), </w:t>
-      </w:r>
-      <w:r>
-        <w:rPr>
-          <w:rStyle w:val="DataTypeTok"/>
-        </w:rPr>
-        <w:t xml:space="preserve">value =</w:t>
-      </w:r>
-      <w:r>
-        <w:rPr>
-          <w:rStyle w:val="NormalTok"/>
-        </w:rPr>
-        <w:t xml:space="preserve"> </w:t>
-      </w:r>
-      <w:r>
-        <w:rPr>
-          <w:rStyle w:val="KeywordTok"/>
-        </w:rPr>
-        <w:t xml:space="preserve">c</w:t>
-      </w:r>
-      <w:r>
-        <w:rPr>
-          <w:rStyle w:val="NormalTok"/>
-        </w:rPr>
-        <w:t xml:space="preserve">(prop)) </w:t>
+        <w:t xml:space="preserve"># </w:t>
+      </w:r>
+      <w:r>
+        <w:br w:type="textWrapping"/>
       </w:r>
       <w:r>
         <w:rPr>
           <w:rStyle w:val="CommentTok"/>
         </w:rPr>
-        <w:t xml:space="preserve"># moves from a contigency table format to an expanded table format where we can expand either row or column and then by what value</w:t>
-      </w:r>
-      <w:r>
-        <w:br w:type="textWrapping"/>
-      </w:r>
-      <w:r>
-        <w:br w:type="textWrapping"/>
-      </w:r>
-      <w:r>
-        <w:rPr>
-          <w:rStyle w:val="KeywordTok"/>
-        </w:rPr>
-        <w:t xml:space="preserve">colnames</w:t>
-      </w:r>
-      <w:r>
-        <w:rPr>
-          <w:rStyle w:val="NormalTok"/>
-        </w:rPr>
-        <w:t xml:space="preserve">(legal_expand) &lt;-</w:t>
-      </w:r>
-      <w:r>
-        <w:rPr>
-          <w:rStyle w:val="StringTok"/>
-        </w:rPr>
-        <w:t xml:space="preserve"> </w:t>
-      </w:r>
-      <w:r>
-        <w:rPr>
-          <w:rStyle w:val="KeywordTok"/>
-        </w:rPr>
-        <w:t xml:space="preserve">c</w:t>
-      </w:r>
-      <w:r>
-        <w:rPr>
-          <w:rStyle w:val="NormalTok"/>
-        </w:rPr>
-        <w:t xml:space="preserve">(</w:t>
-      </w:r>
-      <w:r>
-        <w:rPr>
-          <w:rStyle w:val="StringTok"/>
-        </w:rPr>
-        <w:t xml:space="preserve">"Site"</w:t>
-      </w:r>
-      <w:r>
-        <w:rPr>
-          <w:rStyle w:val="NormalTok"/>
-        </w:rPr>
-        <w:t xml:space="preserve">,</w:t>
-      </w:r>
-      <w:r>
-        <w:rPr>
-          <w:rStyle w:val="StringTok"/>
-        </w:rPr>
-        <w:t xml:space="preserve">"Legality"</w:t>
-      </w:r>
-      <w:r>
-        <w:rPr>
-          <w:rStyle w:val="NormalTok"/>
-        </w:rPr>
-        <w:t xml:space="preserve">,</w:t>
-      </w:r>
-      <w:r>
-        <w:rPr>
-          <w:rStyle w:val="StringTok"/>
-        </w:rPr>
-        <w:t xml:space="preserve">"Proportion"</w:t>
-      </w:r>
-      <w:r>
-        <w:rPr>
-          <w:rStyle w:val="NormalTok"/>
-        </w:rPr>
-        <w:t xml:space="preserve">)</w:t>
-      </w:r>
-      <w:r>
-        <w:br w:type="textWrapping"/>
-      </w:r>
-      <w:r>
-        <w:rPr>
-          <w:rStyle w:val="KeywordTok"/>
-        </w:rPr>
-        <w:t xml:space="preserve">View</w:t>
-      </w:r>
-      <w:r>
-        <w:rPr>
-          <w:rStyle w:val="NormalTok"/>
-        </w:rPr>
-        <w:t xml:space="preserve">(legal_expand)</w:t>
-      </w:r>
-      <w:r>
-        <w:br w:type="textWrapping"/>
-      </w:r>
-      <w:r>
-        <w:br w:type="textWrapping"/>
-      </w:r>
-      <w:r>
-        <w:rPr>
-          <w:rStyle w:val="NormalTok"/>
-        </w:rPr>
-        <w:t xml:space="preserve">stacked_legal &lt;-</w:t>
-      </w:r>
-      <w:r>
-        <w:rPr>
-          <w:rStyle w:val="StringTok"/>
-        </w:rPr>
-        <w:t xml:space="preserve"> </w:t>
-      </w:r>
-      <w:r>
-        <w:rPr>
-          <w:rStyle w:val="KeywordTok"/>
-        </w:rPr>
-        <w:t xml:space="preserve">ggplot</w:t>
-      </w:r>
-      <w:r>
-        <w:rPr>
-          <w:rStyle w:val="NormalTok"/>
-        </w:rPr>
-        <w:t xml:space="preserve">(legal_expand, </w:t>
-      </w:r>
-      <w:r>
-        <w:rPr>
-          <w:rStyle w:val="KeywordTok"/>
-        </w:rPr>
-        <w:t xml:space="preserve">aes</w:t>
-      </w:r>
-      <w:r>
-        <w:rPr>
-          <w:rStyle w:val="NormalTok"/>
-        </w:rPr>
-        <w:t xml:space="preserve">(</w:t>
-      </w:r>
-      <w:r>
-        <w:rPr>
-          <w:rStyle w:val="DataTypeTok"/>
-        </w:rPr>
-        <w:t xml:space="preserve">x =</w:t>
-      </w:r>
-      <w:r>
-        <w:rPr>
-          <w:rStyle w:val="NormalTok"/>
-        </w:rPr>
-        <w:t xml:space="preserve"> Site, </w:t>
-      </w:r>
-      <w:r>
-        <w:rPr>
-          <w:rStyle w:val="DataTypeTok"/>
-        </w:rPr>
-        <w:t xml:space="preserve">y =</w:t>
-      </w:r>
-      <w:r>
-        <w:rPr>
-          <w:rStyle w:val="NormalTok"/>
-        </w:rPr>
-        <w:t xml:space="preserve"> Proportion)) </w:t>
-      </w:r>
-      <w:r>
-        <w:rPr>
-          <w:rStyle w:val="OperatorTok"/>
-        </w:rPr>
-        <w:t xml:space="preserve">+</w:t>
-      </w:r>
-      <w:r>
-        <w:br w:type="textWrapping"/>
-      </w:r>
-      <w:r>
-        <w:rPr>
-          <w:rStyle w:val="StringTok"/>
-        </w:rPr>
-        <w:t xml:space="preserve">  </w:t>
-      </w:r>
-      <w:r>
-        <w:rPr>
-          <w:rStyle w:val="KeywordTok"/>
-        </w:rPr>
-        <w:t xml:space="preserve">geom_col</w:t>
-      </w:r>
-      <w:r>
-        <w:rPr>
-          <w:rStyle w:val="NormalTok"/>
-        </w:rPr>
-        <w:t xml:space="preserve">(</w:t>
-      </w:r>
-      <w:r>
-        <w:rPr>
-          <w:rStyle w:val="KeywordTok"/>
-        </w:rPr>
-        <w:t xml:space="preserve">aes</w:t>
-      </w:r>
-      <w:r>
-        <w:rPr>
-          <w:rStyle w:val="NormalTok"/>
-        </w:rPr>
-        <w:t xml:space="preserve">(</w:t>
-      </w:r>
-      <w:r>
-        <w:rPr>
-          <w:rStyle w:val="DataTypeTok"/>
-        </w:rPr>
-        <w:t xml:space="preserve">fill =</w:t>
-      </w:r>
-      <w:r>
-        <w:rPr>
-          <w:rStyle w:val="NormalTok"/>
-        </w:rPr>
-        <w:t xml:space="preserve"> Legality), </w:t>
-      </w:r>
-      <w:r>
-        <w:rPr>
-          <w:rStyle w:val="DataTypeTok"/>
-        </w:rPr>
-        <w:t xml:space="preserve">width =</w:t>
-      </w:r>
-      <w:r>
-        <w:rPr>
-          <w:rStyle w:val="NormalTok"/>
-        </w:rPr>
-        <w:t xml:space="preserve"> </w:t>
-      </w:r>
-      <w:r>
-        <w:rPr>
-          <w:rStyle w:val="FloatTok"/>
-        </w:rPr>
-        <w:t xml:space="preserve">0.5</w:t>
-      </w:r>
-      <w:r>
-        <w:rPr>
-          <w:rStyle w:val="NormalTok"/>
-        </w:rPr>
-        <w:t xml:space="preserve">) </w:t>
-      </w:r>
-      <w:r>
-        <w:rPr>
-          <w:rStyle w:val="OperatorTok"/>
-        </w:rPr>
-        <w:t xml:space="preserve">+</w:t>
-      </w:r>
-      <w:r>
-        <w:br w:type="textWrapping"/>
-      </w:r>
-      <w:r>
-        <w:rPr>
-          <w:rStyle w:val="StringTok"/>
-        </w:rPr>
-        <w:t xml:space="preserve">  </w:t>
-      </w:r>
-      <w:r>
-        <w:rPr>
-          <w:rStyle w:val="KeywordTok"/>
-        </w:rPr>
-        <w:t xml:space="preserve">theme_classic</w:t>
-      </w:r>
-      <w:r>
-        <w:rPr>
-          <w:rStyle w:val="NormalTok"/>
-        </w:rPr>
-        <w:t xml:space="preserve">() </w:t>
-      </w:r>
-      <w:r>
-        <w:rPr>
-          <w:rStyle w:val="OperatorTok"/>
-        </w:rPr>
-        <w:t xml:space="preserve">+</w:t>
-      </w:r>
-      <w:r>
-        <w:br w:type="textWrapping"/>
-      </w:r>
-      <w:r>
-        <w:rPr>
-          <w:rStyle w:val="StringTok"/>
-        </w:rPr>
-        <w:t xml:space="preserve">  </w:t>
-      </w:r>
-      <w:r>
-        <w:rPr>
-          <w:rStyle w:val="KeywordTok"/>
-        </w:rPr>
-        <w:t xml:space="preserve">coord_flip</w:t>
-      </w:r>
-      <w:r>
-        <w:rPr>
-          <w:rStyle w:val="NormalTok"/>
-        </w:rPr>
-        <w:t xml:space="preserve">()</w:t>
-      </w:r>
-      <w:r>
-        <w:br w:type="textWrapping"/>
-      </w:r>
-      <w:r>
-        <w:br w:type="textWrapping"/>
-      </w:r>
-      <w:r>
-        <w:rPr>
-          <w:rStyle w:val="NormalTok"/>
-        </w:rPr>
-        <w:t xml:space="preserve">stacked_legal</w:t>
-      </w:r>
-    </w:p>
-    <w:p>
-      <w:pPr>
-        <w:pStyle w:val="FirstParagraph"/>
-      </w:pPr>
-      <w:r>
-        <w:drawing>
-          <wp:inline>
-            <wp:extent cx="4620126" cy="3696101"/>
-            <wp:effectExtent b="0" l="0" r="0" t="0"/>
-            <wp:docPr descr="" title="" id="1" name="Picture"/>
-            <a:graphic>
-              <a:graphicData uri="http://schemas.openxmlformats.org/drawingml/2006/picture">
-                <pic:pic>
-                  <pic:nvPicPr>
-                    <pic:cNvPr descr="assignment4_rmk_files/figure-docx/unnamed-chunk-9-1.png" id="0" name="Picture"/>
-                    <pic:cNvPicPr>
-                      <a:picLocks noChangeArrowheads="1" noChangeAspect="1"/>
-                    </pic:cNvPicPr>
-                  </pic:nvPicPr>
-                  <pic:blipFill>
-                    <a:blip r:embed="rId27"/>
-                    <a:stretch>
-                      <a:fillRect/>
-                    </a:stretch>
-                  </pic:blipFill>
-                  <pic:spPr bwMode="auto">
-                    <a:xfrm>
-                      <a:off x="0" y="0"/>
-                      <a:ext cx="4620126" cy="3696101"/>
-                    </a:xfrm>
-                    <a:prstGeom prst="rect">
-                      <a:avLst/>
-                    </a:prstGeom>
-                    <a:noFill/>
-                    <a:ln w="9525">
-                      <a:noFill/>
-                      <a:headEnd/>
-                      <a:tailEnd/>
-                    </a:ln>
-                  </pic:spPr>
-                </pic:pic>
-              </a:graphicData>
-            </a:graphic>
-          </wp:inline>
-        </w:drawing>
+        <w:t xml:space="preserve"># legal_chi$observed</w:t>
+      </w:r>
+      <w:r>
+        <w:br w:type="textWrapping"/>
+      </w:r>
+      <w:r>
+        <w:rPr>
+          <w:rStyle w:val="CommentTok"/>
+        </w:rPr>
+        <w:t xml:space="preserve"># round(legal_chi$expected,0)</w:t>
+      </w:r>
+      <w:r>
+        <w:br w:type="textWrapping"/>
+      </w:r>
+      <w:r>
+        <w:rPr>
+          <w:rStyle w:val="CommentTok"/>
+        </w:rPr>
+        <w:t xml:space="preserve"># </w:t>
+      </w:r>
+      <w:r>
+        <w:br w:type="textWrapping"/>
+      </w:r>
+      <w:r>
+        <w:rPr>
+          <w:rStyle w:val="CommentTok"/>
+        </w:rPr>
+        <w:t xml:space="preserve"># legal_chi$stdres #if standardized residuals are &gt;2 this might be driving the significant finding</w:t>
+      </w:r>
+      <w:r>
+        <w:br w:type="textWrapping"/>
+      </w:r>
+      <w:r>
+        <w:rPr>
+          <w:rStyle w:val="CommentTok"/>
+        </w:rPr>
+        <w:t xml:space="preserve"># </w:t>
+      </w:r>
+      <w:r>
+        <w:br w:type="textWrapping"/>
+      </w:r>
+      <w:r>
+        <w:rPr>
+          <w:rStyle w:val="CommentTok"/>
+        </w:rPr>
+        <w:t xml:space="preserve"># legal_expand &lt;- data.frame(expand.grid(rownames(prop), colnames(prop)), value = c(prop)) # moves from a contigency table format to an expanded table format where we can expand either row or column and then by what value</w:t>
+      </w:r>
+      <w:r>
+        <w:br w:type="textWrapping"/>
+      </w:r>
+      <w:r>
+        <w:rPr>
+          <w:rStyle w:val="CommentTok"/>
+        </w:rPr>
+        <w:t xml:space="preserve"># </w:t>
+      </w:r>
+      <w:r>
+        <w:br w:type="textWrapping"/>
+      </w:r>
+      <w:r>
+        <w:rPr>
+          <w:rStyle w:val="CommentTok"/>
+        </w:rPr>
+        <w:t xml:space="preserve"># colnames(legal_expand) &lt;- c("Site","Legality","Proportion")</w:t>
+      </w:r>
+      <w:r>
+        <w:br w:type="textWrapping"/>
+      </w:r>
+      <w:r>
+        <w:rPr>
+          <w:rStyle w:val="CommentTok"/>
+        </w:rPr>
+        <w:t xml:space="preserve"># View(legal_expand)</w:t>
+      </w:r>
+      <w:r>
+        <w:br w:type="textWrapping"/>
+      </w:r>
+      <w:r>
+        <w:rPr>
+          <w:rStyle w:val="CommentTok"/>
+        </w:rPr>
+        <w:t xml:space="preserve"># </w:t>
+      </w:r>
+      <w:r>
+        <w:br w:type="textWrapping"/>
+      </w:r>
+      <w:r>
+        <w:rPr>
+          <w:rStyle w:val="CommentTok"/>
+        </w:rPr>
+        <w:t xml:space="preserve"># stacked_legal &lt;- ggplot(legal_expand, aes(x = Site, y = Proportion)) +</w:t>
+      </w:r>
+      <w:r>
+        <w:br w:type="textWrapping"/>
+      </w:r>
+      <w:r>
+        <w:rPr>
+          <w:rStyle w:val="CommentTok"/>
+        </w:rPr>
+        <w:t xml:space="preserve">#   geom_col(aes(fill = Legality), width = 0.5) +</w:t>
+      </w:r>
+      <w:r>
+        <w:br w:type="textWrapping"/>
+      </w:r>
+      <w:r>
+        <w:rPr>
+          <w:rStyle w:val="CommentTok"/>
+        </w:rPr>
+        <w:t xml:space="preserve">#   theme_classic() +</w:t>
+      </w:r>
+      <w:r>
+        <w:br w:type="textWrapping"/>
+      </w:r>
+      <w:r>
+        <w:rPr>
+          <w:rStyle w:val="CommentTok"/>
+        </w:rPr>
+        <w:t xml:space="preserve">#   coord_flip()</w:t>
+      </w:r>
+      <w:r>
+        <w:br w:type="textWrapping"/>
+      </w:r>
+      <w:r>
+        <w:rPr>
+          <w:rStyle w:val="CommentTok"/>
+        </w:rPr>
+        <w:t xml:space="preserve"># </w:t>
+      </w:r>
+      <w:r>
+        <w:br w:type="textWrapping"/>
+      </w:r>
+      <w:r>
+        <w:rPr>
+          <w:rStyle w:val="CommentTok"/>
+        </w:rPr>
+        <w:t xml:space="preserve"># stacked_legal</w:t>
       </w:r>
     </w:p>
     <w:sectPr/>
@@ -10868,7 +10640,7 @@
     </w:lvl>
   </w:abstractNum>
   <w:abstractNum w:abstractNumId="990">
-    <w:nsid w:val="794a6726"/>
+    <w:nsid w:val="87668468"/>
     <w:multiLevelType w:val="multilevel"/>
     <w:lvl w:ilvl="0">
       <w:numFmt w:val="bullet"/>

</xml_diff>

<commit_message>
added figure caption for part 2 but not sure if will use...what type of post hoc test?
</commit_message>
<xml_diff>
--- a/assignment4_rmk.docx
+++ b/assignment4_rmk.docx
@@ -8839,6 +8839,31 @@
         </w:tc>
       </w:tr>
     </w:tbl>
+    <w:p>
+      <w:pPr>
+        <w:pStyle w:val="BodyText"/>
+      </w:pPr>
+      <w:r>
+        <w:rPr>
+          <w:b/>
+        </w:rPr>
+        <w:t xml:space="preserve">Figure ???. Lobster sizes along the Santa Barbara Coast in 2017.</w:t>
+      </w:r>
+      <w:r>
+        <w:t xml:space="preserve"> </w:t>
+      </w:r>
+      <w:r>
+        <w:t xml:space="preserve">Mean lobster carapace lengths (mm) recorded at five locations: Arroyo Quemado Reef (n = 67), Carpinteria Reef (n = 705), Mohawk Reef (n = 178), Isla Vista Reef (n = 606), and Naples Reef (n = 112). Error bars indicate +/- 1 standard deviation. A one-way ANOVA with post-hoc Tukey’s test revealed significant differences between mean length of lobsters in Naples Reef and Carpenteria and between Naples Reef and Isla Vista (one-way ANOVA, F[4, 1663] = 8.77, p &lt; .001, with post-hoc Tukey’s).</w:t>
+      </w:r>
+    </w:p>
+    <w:p>
+      <w:pPr>
+        <w:pStyle w:val="BodyText"/>
+      </w:pPr>
+      <w:r>
+        <w:t xml:space="preserve">Table 2. Mean and standard deviation of lobster carapace length at five California sites in 2017. Source: Santa Barbara Coastal Long Term Ecological Research Project.</w:t>
+      </w:r>
+    </w:p>
     <w:p>
       <w:pPr>
         <w:pStyle w:val="BodyText"/>
@@ -10640,7 +10665,7 @@
     </w:lvl>
   </w:abstractNum>
   <w:abstractNum w:abstractNumId="990">
-    <w:nsid w:val="87668468"/>
+    <w:nsid w:val="c5f994aa"/>
     <w:multiLevelType w:val="multilevel"/>
     <w:lvl w:ilvl="0">
       <w:numFmt w:val="bullet"/>

</xml_diff>